<commit_message>
basic structure of SRS, some detailed explanaitions missing
</commit_message>
<xml_diff>
--- a/doc/Software Requirements Specification.docx
+++ b/doc/Software Requirements Specification.docx
@@ -30,84 +30,47 @@
         <w:pStyle w:val="Titel"/>
         <w:jc w:val="right"/>
       </w:pPr>
-      <w:r>
-        <w:fldChar w:fldCharType="begin"/>
-      </w:r>
-      <w:r>
-        <w:instrText xml:space="preserve"> TITLE  \* MERGEFORMAT </w:instrText>
-      </w:r>
-      <w:r>
-        <w:fldChar w:fldCharType="separate"/>
-      </w:r>
-      <w:r>
-        <w:t>Software Requirements Specification</w:t>
-      </w:r>
-      <w:r>
-        <w:fldChar w:fldCharType="end"/>
-      </w:r>
-    </w:p>
+      <w:fldSimple w:instr=" TITLE  \* MERGEFORMAT ">
+        <w:r>
+          <w:t>Software Requirements Specification</w:t>
+        </w:r>
+      </w:fldSimple>
+    </w:p>
+    <w:p/>
+    <w:p/>
     <w:p>
       <w:pPr>
         <w:pStyle w:val="Titel"/>
         <w:jc w:val="right"/>
-      </w:pPr>
-      <w:r>
-        <w:t>For &lt;Subsystem or Feature&gt;</w:t>
-      </w:r>
-    </w:p>
-    <w:p/>
-    <w:p/>
+        <w:rPr>
+          <w:sz w:val="28"/>
+        </w:rPr>
+      </w:pPr>
+      <w:r>
+        <w:rPr>
+          <w:sz w:val="28"/>
+        </w:rPr>
+        <w:t xml:space="preserve">Version </w:t>
+      </w:r>
+      <w:r>
+        <w:rPr>
+          <w:sz w:val="28"/>
+        </w:rPr>
+        <w:t>1.0</w:t>
+      </w:r>
+    </w:p>
     <w:p>
       <w:pPr>
         <w:pStyle w:val="Titel"/>
+        <w:rPr>
+          <w:sz w:val="28"/>
+        </w:rPr>
+      </w:pPr>
+    </w:p>
+    <w:p>
+      <w:pPr>
         <w:jc w:val="right"/>
-        <w:rPr>
-          <w:sz w:val="28"/>
-        </w:rPr>
-      </w:pPr>
-      <w:r>
-        <w:rPr>
-          <w:sz w:val="28"/>
-        </w:rPr>
-        <w:t>Version &lt;1.0&gt;</w:t>
-      </w:r>
-    </w:p>
-    <w:p>
-      <w:pPr>
-        <w:pStyle w:val="Titel"/>
-        <w:rPr>
-          <w:sz w:val="28"/>
-        </w:rPr>
-      </w:pPr>
-    </w:p>
-    <w:p>
-      <w:pPr>
-        <w:jc w:val="right"/>
-      </w:pPr>
-    </w:p>
-    <w:p>
-      <w:pPr>
-        <w:pStyle w:val="InfoBlue"/>
-      </w:pPr>
-      <w:r>
-        <w:t>[Note: The following template is provided for use with the Rational Unified Process. Text enclosed in square brackets and displayed in blue italics (style=</w:t>
-      </w:r>
-      <w:proofErr w:type="spellStart"/>
-      <w:r>
-        <w:t>InfoBlue</w:t>
-      </w:r>
-      <w:proofErr w:type="spellEnd"/>
-      <w:r>
-        <w:t>) is included to provide guidance to the author and should be deleted before publishing the document. A paragraph entered following this style will automatically be set to normal (style=Body Text).]</w:t>
-      </w:r>
-    </w:p>
-    <w:p>
-      <w:pPr>
-        <w:pStyle w:val="InfoBlue"/>
-      </w:pPr>
-      <w:r>
-        <w:t xml:space="preserve">[To customize automatic fields in Microsoft Word (which display a gray background when selected), select File&gt;Properties and replace the Title, Subject and Company fields with the appropriate information for this document. After closing the dialog, automatic fields may be updated throughout the document by selecting Edit&gt;Select All (or Ctrl-A) and pressing F9, or simply click on the field and press F9.  This must be done separately for Headers and Footers.  Alt-F9 will toggle between displaying the field names and the field contents.  See Word help for more information on working with fields.] </w:t>
-      </w:r>
+      </w:pPr>
     </w:p>
     <w:p>
       <w:pPr>
@@ -248,23 +211,7 @@
               <w:pStyle w:val="Tabletext"/>
             </w:pPr>
             <w:r>
-              <w:t>&lt;</w:t>
-            </w:r>
-            <w:proofErr w:type="spellStart"/>
-            <w:r>
-              <w:t>dd</w:t>
-            </w:r>
-            <w:proofErr w:type="spellEnd"/>
-            <w:r>
-              <w:t>/mmm/</w:t>
-            </w:r>
-            <w:proofErr w:type="spellStart"/>
-            <w:r>
-              <w:t>yy</w:t>
-            </w:r>
-            <w:proofErr w:type="spellEnd"/>
-            <w:r>
-              <w:t>&gt;</w:t>
+              <w:t>22/10/17</w:t>
             </w:r>
           </w:p>
         </w:tc>
@@ -277,15 +224,7 @@
               <w:pStyle w:val="Tabletext"/>
             </w:pPr>
             <w:r>
-              <w:t>&lt;</w:t>
-            </w:r>
-            <w:proofErr w:type="spellStart"/>
-            <w:r>
-              <w:t>x.x</w:t>
-            </w:r>
-            <w:proofErr w:type="spellEnd"/>
-            <w:r>
-              <w:t>&gt;</w:t>
+              <w:t>1.0</w:t>
             </w:r>
           </w:p>
         </w:tc>
@@ -298,7 +237,7 @@
               <w:pStyle w:val="Tabletext"/>
             </w:pPr>
             <w:r>
-              <w:t>&lt;details&gt;</w:t>
+              <w:t>Initial version, added Use Case Diagram</w:t>
             </w:r>
           </w:p>
         </w:tc>
@@ -311,7 +250,7 @@
               <w:pStyle w:val="Tabletext"/>
             </w:pPr>
             <w:r>
-              <w:t>&lt;name&gt;</w:t>
+              <w:t>Florian Christof, Denny Flämig</w:t>
             </w:r>
           </w:p>
         </w:tc>
@@ -467,7 +406,7 @@
           <w:noProof/>
           <w:sz w:val="22"/>
           <w:szCs w:val="22"/>
-          <w:lang w:val="de-DE" w:eastAsia="zh-CN"/>
+          <w:lang w:eastAsia="zh-CN"/>
         </w:rPr>
       </w:pPr>
       <w:r>
@@ -491,7 +430,7 @@
           <w:noProof/>
           <w:sz w:val="22"/>
           <w:szCs w:val="22"/>
-          <w:lang w:val="de-DE" w:eastAsia="zh-CN"/>
+          <w:lang w:eastAsia="zh-CN"/>
         </w:rPr>
         <w:tab/>
       </w:r>
@@ -517,7 +456,7 @@
         <w:rPr>
           <w:noProof/>
         </w:rPr>
-        <w:instrText xml:space="preserve"> PAGEREF _Toc496352311 \h </w:instrText>
+        <w:instrText xml:space="preserve"> PAGEREF _Toc496426559 \h </w:instrText>
       </w:r>
       <w:r>
         <w:rPr>
@@ -554,7 +493,7 @@
           <w:noProof/>
           <w:sz w:val="22"/>
           <w:szCs w:val="22"/>
-          <w:lang w:val="de-DE" w:eastAsia="zh-CN"/>
+          <w:lang w:eastAsia="zh-CN"/>
         </w:rPr>
       </w:pPr>
       <w:r>
@@ -569,7 +508,7 @@
           <w:noProof/>
           <w:sz w:val="22"/>
           <w:szCs w:val="22"/>
-          <w:lang w:val="de-DE" w:eastAsia="zh-CN"/>
+          <w:lang w:eastAsia="zh-CN"/>
         </w:rPr>
         <w:tab/>
       </w:r>
@@ -595,7 +534,7 @@
         <w:rPr>
           <w:noProof/>
         </w:rPr>
-        <w:instrText xml:space="preserve"> PAGEREF _Toc496352312 \h </w:instrText>
+        <w:instrText xml:space="preserve"> PAGEREF _Toc496426560 \h </w:instrText>
       </w:r>
       <w:r>
         <w:rPr>
@@ -632,7 +571,7 @@
           <w:noProof/>
           <w:sz w:val="22"/>
           <w:szCs w:val="22"/>
-          <w:lang w:val="de-DE" w:eastAsia="zh-CN"/>
+          <w:lang w:eastAsia="zh-CN"/>
         </w:rPr>
       </w:pPr>
       <w:r>
@@ -647,7 +586,7 @@
           <w:noProof/>
           <w:sz w:val="22"/>
           <w:szCs w:val="22"/>
-          <w:lang w:val="de-DE" w:eastAsia="zh-CN"/>
+          <w:lang w:eastAsia="zh-CN"/>
         </w:rPr>
         <w:tab/>
       </w:r>
@@ -673,7 +612,7 @@
         <w:rPr>
           <w:noProof/>
         </w:rPr>
-        <w:instrText xml:space="preserve"> PAGEREF _Toc496352313 \h </w:instrText>
+        <w:instrText xml:space="preserve"> PAGEREF _Toc496426561 \h </w:instrText>
       </w:r>
       <w:r>
         <w:rPr>
@@ -710,7 +649,7 @@
           <w:noProof/>
           <w:sz w:val="22"/>
           <w:szCs w:val="22"/>
-          <w:lang w:val="de-DE" w:eastAsia="zh-CN"/>
+          <w:lang w:eastAsia="zh-CN"/>
         </w:rPr>
       </w:pPr>
       <w:r>
@@ -725,7 +664,7 @@
           <w:noProof/>
           <w:sz w:val="22"/>
           <w:szCs w:val="22"/>
-          <w:lang w:val="de-DE" w:eastAsia="zh-CN"/>
+          <w:lang w:eastAsia="zh-CN"/>
         </w:rPr>
         <w:tab/>
       </w:r>
@@ -751,7 +690,7 @@
         <w:rPr>
           <w:noProof/>
         </w:rPr>
-        <w:instrText xml:space="preserve"> PAGEREF _Toc496352314 \h </w:instrText>
+        <w:instrText xml:space="preserve"> PAGEREF _Toc496426562 \h </w:instrText>
       </w:r>
       <w:r>
         <w:rPr>
@@ -788,7 +727,7 @@
           <w:noProof/>
           <w:sz w:val="22"/>
           <w:szCs w:val="22"/>
-          <w:lang w:val="de-DE" w:eastAsia="zh-CN"/>
+          <w:lang w:eastAsia="zh-CN"/>
         </w:rPr>
       </w:pPr>
       <w:r>
@@ -803,7 +742,7 @@
           <w:noProof/>
           <w:sz w:val="22"/>
           <w:szCs w:val="22"/>
-          <w:lang w:val="de-DE" w:eastAsia="zh-CN"/>
+          <w:lang w:eastAsia="zh-CN"/>
         </w:rPr>
         <w:tab/>
       </w:r>
@@ -829,7 +768,7 @@
         <w:rPr>
           <w:noProof/>
         </w:rPr>
-        <w:instrText xml:space="preserve"> PAGEREF _Toc496352315 \h </w:instrText>
+        <w:instrText xml:space="preserve"> PAGEREF _Toc496426563 \h </w:instrText>
       </w:r>
       <w:r>
         <w:rPr>
@@ -907,7 +846,7 @@
         <w:rPr>
           <w:noProof/>
         </w:rPr>
-        <w:instrText xml:space="preserve"> PAGEREF _Toc496352316 \h </w:instrText>
+        <w:instrText xml:space="preserve"> PAGEREF _Toc496426564 \h </w:instrText>
       </w:r>
       <w:r>
         <w:rPr>
@@ -985,7 +924,7 @@
         <w:rPr>
           <w:noProof/>
         </w:rPr>
-        <w:instrText xml:space="preserve"> PAGEREF _Toc496352317 \h </w:instrText>
+        <w:instrText xml:space="preserve"> PAGEREF _Toc496426565 \h </w:instrText>
       </w:r>
       <w:r>
         <w:rPr>
@@ -1063,7 +1002,7 @@
         <w:rPr>
           <w:noProof/>
         </w:rPr>
-        <w:instrText xml:space="preserve"> PAGEREF _Toc496352318 \h </w:instrText>
+        <w:instrText xml:space="preserve"> PAGEREF _Toc496426566 \h </w:instrText>
       </w:r>
       <w:r>
         <w:rPr>
@@ -1141,7 +1080,7 @@
         <w:rPr>
           <w:noProof/>
         </w:rPr>
-        <w:instrText xml:space="preserve"> PAGEREF _Toc496352319 \h </w:instrText>
+        <w:instrText xml:space="preserve"> PAGEREF _Toc496426567 \h </w:instrText>
       </w:r>
       <w:r>
         <w:rPr>
@@ -1216,7 +1155,7 @@
         <w:rPr>
           <w:noProof/>
         </w:rPr>
-        <w:instrText xml:space="preserve"> PAGEREF _Toc496352320 \h </w:instrText>
+        <w:instrText xml:space="preserve"> PAGEREF _Toc496426568 \h </w:instrText>
       </w:r>
       <w:r>
         <w:rPr>
@@ -1291,7 +1230,7 @@
         <w:rPr>
           <w:noProof/>
         </w:rPr>
-        <w:instrText xml:space="preserve"> PAGEREF _Toc496352321 \h </w:instrText>
+        <w:instrText xml:space="preserve"> PAGEREF _Toc496426569 \h </w:instrText>
       </w:r>
       <w:r>
         <w:rPr>
@@ -1366,7 +1305,7 @@
         <w:rPr>
           <w:noProof/>
         </w:rPr>
-        <w:instrText xml:space="preserve"> PAGEREF _Toc496352322 \h </w:instrText>
+        <w:instrText xml:space="preserve"> PAGEREF _Toc496426570 \h </w:instrText>
       </w:r>
       <w:r>
         <w:rPr>
@@ -1441,7 +1380,7 @@
         <w:rPr>
           <w:noProof/>
         </w:rPr>
-        <w:instrText xml:space="preserve"> PAGEREF _Toc496352323 \h </w:instrText>
+        <w:instrText xml:space="preserve"> PAGEREF _Toc496426571 \h </w:instrText>
       </w:r>
       <w:r>
         <w:rPr>
@@ -1516,7 +1455,7 @@
         <w:rPr>
           <w:noProof/>
         </w:rPr>
-        <w:instrText xml:space="preserve"> PAGEREF _Toc496352324 \h </w:instrText>
+        <w:instrText xml:space="preserve"> PAGEREF _Toc496426572 \h </w:instrText>
       </w:r>
       <w:r>
         <w:rPr>
@@ -1591,7 +1530,7 @@
         <w:rPr>
           <w:noProof/>
         </w:rPr>
-        <w:instrText xml:space="preserve"> PAGEREF _Toc496352325 \h </w:instrText>
+        <w:instrText xml:space="preserve"> PAGEREF _Toc496426573 \h </w:instrText>
       </w:r>
       <w:r>
         <w:rPr>
@@ -1666,7 +1605,7 @@
         <w:rPr>
           <w:noProof/>
         </w:rPr>
-        <w:instrText xml:space="preserve"> PAGEREF _Toc496352326 \h </w:instrText>
+        <w:instrText xml:space="preserve"> PAGEREF _Toc496426574 \h </w:instrText>
       </w:r>
       <w:r>
         <w:rPr>
@@ -1741,7 +1680,7 @@
         <w:rPr>
           <w:noProof/>
         </w:rPr>
-        <w:instrText xml:space="preserve"> PAGEREF _Toc496352327 \h </w:instrText>
+        <w:instrText xml:space="preserve"> PAGEREF _Toc496426575 \h </w:instrText>
       </w:r>
       <w:r>
         <w:rPr>
@@ -1819,7 +1758,7 @@
         <w:rPr>
           <w:noProof/>
         </w:rPr>
-        <w:instrText xml:space="preserve"> PAGEREF _Toc496352328 \h </w:instrText>
+        <w:instrText xml:space="preserve"> PAGEREF _Toc496426576 \h </w:instrText>
       </w:r>
       <w:r>
         <w:rPr>
@@ -1894,7 +1833,7 @@
         <w:rPr>
           <w:noProof/>
         </w:rPr>
-        <w:instrText xml:space="preserve"> PAGEREF _Toc496352329 \h </w:instrText>
+        <w:instrText xml:space="preserve"> PAGEREF _Toc496426577 \h </w:instrText>
       </w:r>
       <w:r>
         <w:rPr>
@@ -1969,7 +1908,7 @@
         <w:rPr>
           <w:noProof/>
         </w:rPr>
-        <w:instrText xml:space="preserve"> PAGEREF _Toc496352330 \h </w:instrText>
+        <w:instrText xml:space="preserve"> PAGEREF _Toc496426578 \h </w:instrText>
       </w:r>
       <w:r>
         <w:rPr>
@@ -1986,7 +1925,7 @@
         <w:rPr>
           <w:noProof/>
         </w:rPr>
-        <w:t>6</w:t>
+        <w:t>5</w:t>
       </w:r>
       <w:r>
         <w:rPr>
@@ -2014,6 +1953,22 @@
       </w:r>
       <w:r>
         <w:rPr>
+          <w:rFonts w:asciiTheme="minorHAnsi" w:eastAsiaTheme="minorEastAsia" w:hAnsiTheme="minorHAnsi" w:cstheme="minorBidi"/>
+          <w:noProof/>
+          <w:sz w:val="22"/>
+          <w:szCs w:val="22"/>
+          <w:lang w:eastAsia="zh-CN"/>
+        </w:rPr>
+        <w:tab/>
+      </w:r>
+      <w:r>
+        <w:rPr>
+          <w:noProof/>
+        </w:rPr>
+        <w:t>Language</w:t>
+      </w:r>
+      <w:r>
+        <w:rPr>
           <w:noProof/>
         </w:rPr>
         <w:tab/>
@@ -2028,7 +1983,7 @@
         <w:rPr>
           <w:noProof/>
         </w:rPr>
-        <w:instrText xml:space="preserve"> PAGEREF _Toc496352331 \h </w:instrText>
+        <w:instrText xml:space="preserve"> PAGEREF _Toc496426579 \h </w:instrText>
       </w:r>
       <w:r>
         <w:rPr>
@@ -2045,7 +2000,7 @@
         <w:rPr>
           <w:noProof/>
         </w:rPr>
-        <w:t>6</w:t>
+        <w:t>5</w:t>
       </w:r>
       <w:r>
         <w:rPr>
@@ -2106,7 +2061,7 @@
         <w:rPr>
           <w:noProof/>
         </w:rPr>
-        <w:instrText xml:space="preserve"> PAGEREF _Toc496352332 \h </w:instrText>
+        <w:instrText xml:space="preserve"> PAGEREF _Toc496426580 \h </w:instrText>
       </w:r>
       <w:r>
         <w:rPr>
@@ -2163,7 +2118,7 @@
         <w:rPr>
           <w:noProof/>
         </w:rPr>
-        <w:t>&lt;Reliability Requirement One&gt;</w:t>
+        <w:t>Accuracy</w:t>
       </w:r>
       <w:r>
         <w:rPr>
@@ -2181,7 +2136,157 @@
         <w:rPr>
           <w:noProof/>
         </w:rPr>
-        <w:instrText xml:space="preserve"> PAGEREF _Toc496352333 \h </w:instrText>
+        <w:instrText xml:space="preserve"> PAGEREF _Toc496426581 \h </w:instrText>
+      </w:r>
+      <w:r>
+        <w:rPr>
+          <w:noProof/>
+        </w:rPr>
+      </w:r>
+      <w:r>
+        <w:rPr>
+          <w:noProof/>
+        </w:rPr>
+        <w:fldChar w:fldCharType="separate"/>
+      </w:r>
+      <w:r>
+        <w:rPr>
+          <w:noProof/>
+        </w:rPr>
+        <w:t>6</w:t>
+      </w:r>
+      <w:r>
+        <w:rPr>
+          <w:noProof/>
+        </w:rPr>
+        <w:fldChar w:fldCharType="end"/>
+      </w:r>
+    </w:p>
+    <w:p>
+      <w:pPr>
+        <w:pStyle w:val="Verzeichnis3"/>
+        <w:rPr>
+          <w:rFonts w:asciiTheme="minorHAnsi" w:eastAsiaTheme="minorEastAsia" w:hAnsiTheme="minorHAnsi" w:cstheme="minorBidi"/>
+          <w:noProof/>
+          <w:sz w:val="22"/>
+          <w:szCs w:val="22"/>
+          <w:lang w:eastAsia="zh-CN"/>
+        </w:rPr>
+      </w:pPr>
+      <w:r>
+        <w:rPr>
+          <w:noProof/>
+        </w:rPr>
+        <w:t>3.3.2</w:t>
+      </w:r>
+      <w:r>
+        <w:rPr>
+          <w:rFonts w:asciiTheme="minorHAnsi" w:eastAsiaTheme="minorEastAsia" w:hAnsiTheme="minorHAnsi" w:cstheme="minorBidi"/>
+          <w:noProof/>
+          <w:sz w:val="22"/>
+          <w:szCs w:val="22"/>
+          <w:lang w:eastAsia="zh-CN"/>
+        </w:rPr>
+        <w:tab/>
+      </w:r>
+      <w:r>
+        <w:rPr>
+          <w:noProof/>
+        </w:rPr>
+        <w:t>Availability</w:t>
+      </w:r>
+      <w:r>
+        <w:rPr>
+          <w:noProof/>
+        </w:rPr>
+        <w:tab/>
+      </w:r>
+      <w:r>
+        <w:rPr>
+          <w:noProof/>
+        </w:rPr>
+        <w:fldChar w:fldCharType="begin"/>
+      </w:r>
+      <w:r>
+        <w:rPr>
+          <w:noProof/>
+        </w:rPr>
+        <w:instrText xml:space="preserve"> PAGEREF _Toc496426582 \h </w:instrText>
+      </w:r>
+      <w:r>
+        <w:rPr>
+          <w:noProof/>
+        </w:rPr>
+      </w:r>
+      <w:r>
+        <w:rPr>
+          <w:noProof/>
+        </w:rPr>
+        <w:fldChar w:fldCharType="separate"/>
+      </w:r>
+      <w:r>
+        <w:rPr>
+          <w:noProof/>
+        </w:rPr>
+        <w:t>6</w:t>
+      </w:r>
+      <w:r>
+        <w:rPr>
+          <w:noProof/>
+        </w:rPr>
+        <w:fldChar w:fldCharType="end"/>
+      </w:r>
+    </w:p>
+    <w:p>
+      <w:pPr>
+        <w:pStyle w:val="Verzeichnis3"/>
+        <w:rPr>
+          <w:rFonts w:asciiTheme="minorHAnsi" w:eastAsiaTheme="minorEastAsia" w:hAnsiTheme="minorHAnsi" w:cstheme="minorBidi"/>
+          <w:noProof/>
+          <w:sz w:val="22"/>
+          <w:szCs w:val="22"/>
+          <w:lang w:eastAsia="zh-CN"/>
+        </w:rPr>
+      </w:pPr>
+      <w:r>
+        <w:rPr>
+          <w:noProof/>
+        </w:rPr>
+        <w:t>3.3.3</w:t>
+      </w:r>
+      <w:r>
+        <w:rPr>
+          <w:rFonts w:asciiTheme="minorHAnsi" w:eastAsiaTheme="minorEastAsia" w:hAnsiTheme="minorHAnsi" w:cstheme="minorBidi"/>
+          <w:noProof/>
+          <w:sz w:val="22"/>
+          <w:szCs w:val="22"/>
+          <w:lang w:eastAsia="zh-CN"/>
+        </w:rPr>
+        <w:tab/>
+      </w:r>
+      <w:r>
+        <w:rPr>
+          <w:noProof/>
+        </w:rPr>
+        <w:t>Mean Time Between Failures</w:t>
+      </w:r>
+      <w:r>
+        <w:rPr>
+          <w:noProof/>
+        </w:rPr>
+        <w:tab/>
+      </w:r>
+      <w:r>
+        <w:rPr>
+          <w:noProof/>
+        </w:rPr>
+        <w:fldChar w:fldCharType="begin"/>
+      </w:r>
+      <w:r>
+        <w:rPr>
+          <w:noProof/>
+        </w:rPr>
+        <w:instrText xml:space="preserve"> PAGEREF _Toc496426583 \h </w:instrText>
       </w:r>
       <w:r>
         <w:rPr>
@@ -2259,7 +2364,7 @@
         <w:rPr>
           <w:noProof/>
         </w:rPr>
-        <w:instrText xml:space="preserve"> PAGEREF _Toc496352334 \h </w:instrText>
+        <w:instrText xml:space="preserve"> PAGEREF _Toc496426584 \h </w:instrText>
       </w:r>
       <w:r>
         <w:rPr>
@@ -2316,7 +2421,7 @@
         <w:rPr>
           <w:noProof/>
         </w:rPr>
-        <w:t>&lt;Performance Requirement One&gt;</w:t>
+        <w:t>Response time</w:t>
       </w:r>
       <w:r>
         <w:rPr>
@@ -2334,7 +2439,157 @@
         <w:rPr>
           <w:noProof/>
         </w:rPr>
-        <w:instrText xml:space="preserve"> PAGEREF _Toc496352335 \h </w:instrText>
+        <w:instrText xml:space="preserve"> PAGEREF _Toc496426585 \h </w:instrText>
+      </w:r>
+      <w:r>
+        <w:rPr>
+          <w:noProof/>
+        </w:rPr>
+      </w:r>
+      <w:r>
+        <w:rPr>
+          <w:noProof/>
+        </w:rPr>
+        <w:fldChar w:fldCharType="separate"/>
+      </w:r>
+      <w:r>
+        <w:rPr>
+          <w:noProof/>
+        </w:rPr>
+        <w:t>6</w:t>
+      </w:r>
+      <w:r>
+        <w:rPr>
+          <w:noProof/>
+        </w:rPr>
+        <w:fldChar w:fldCharType="end"/>
+      </w:r>
+    </w:p>
+    <w:p>
+      <w:pPr>
+        <w:pStyle w:val="Verzeichnis3"/>
+        <w:rPr>
+          <w:rFonts w:asciiTheme="minorHAnsi" w:eastAsiaTheme="minorEastAsia" w:hAnsiTheme="minorHAnsi" w:cstheme="minorBidi"/>
+          <w:noProof/>
+          <w:sz w:val="22"/>
+          <w:szCs w:val="22"/>
+          <w:lang w:eastAsia="zh-CN"/>
+        </w:rPr>
+      </w:pPr>
+      <w:r>
+        <w:rPr>
+          <w:noProof/>
+        </w:rPr>
+        <w:t>3.4.2</w:t>
+      </w:r>
+      <w:r>
+        <w:rPr>
+          <w:rFonts w:asciiTheme="minorHAnsi" w:eastAsiaTheme="minorEastAsia" w:hAnsiTheme="minorHAnsi" w:cstheme="minorBidi"/>
+          <w:noProof/>
+          <w:sz w:val="22"/>
+          <w:szCs w:val="22"/>
+          <w:lang w:eastAsia="zh-CN"/>
+        </w:rPr>
+        <w:tab/>
+      </w:r>
+      <w:r>
+        <w:rPr>
+          <w:noProof/>
+        </w:rPr>
+        <w:t>Capacity</w:t>
+      </w:r>
+      <w:r>
+        <w:rPr>
+          <w:noProof/>
+        </w:rPr>
+        <w:tab/>
+      </w:r>
+      <w:r>
+        <w:rPr>
+          <w:noProof/>
+        </w:rPr>
+        <w:fldChar w:fldCharType="begin"/>
+      </w:r>
+      <w:r>
+        <w:rPr>
+          <w:noProof/>
+        </w:rPr>
+        <w:instrText xml:space="preserve"> PAGEREF _Toc496426586 \h </w:instrText>
+      </w:r>
+      <w:r>
+        <w:rPr>
+          <w:noProof/>
+        </w:rPr>
+      </w:r>
+      <w:r>
+        <w:rPr>
+          <w:noProof/>
+        </w:rPr>
+        <w:fldChar w:fldCharType="separate"/>
+      </w:r>
+      <w:r>
+        <w:rPr>
+          <w:noProof/>
+        </w:rPr>
+        <w:t>6</w:t>
+      </w:r>
+      <w:r>
+        <w:rPr>
+          <w:noProof/>
+        </w:rPr>
+        <w:fldChar w:fldCharType="end"/>
+      </w:r>
+    </w:p>
+    <w:p>
+      <w:pPr>
+        <w:pStyle w:val="Verzeichnis3"/>
+        <w:rPr>
+          <w:rFonts w:asciiTheme="minorHAnsi" w:eastAsiaTheme="minorEastAsia" w:hAnsiTheme="minorHAnsi" w:cstheme="minorBidi"/>
+          <w:noProof/>
+          <w:sz w:val="22"/>
+          <w:szCs w:val="22"/>
+          <w:lang w:eastAsia="zh-CN"/>
+        </w:rPr>
+      </w:pPr>
+      <w:r>
+        <w:rPr>
+          <w:noProof/>
+        </w:rPr>
+        <w:t>3.4.3</w:t>
+      </w:r>
+      <w:r>
+        <w:rPr>
+          <w:rFonts w:asciiTheme="minorHAnsi" w:eastAsiaTheme="minorEastAsia" w:hAnsiTheme="minorHAnsi" w:cstheme="minorBidi"/>
+          <w:noProof/>
+          <w:sz w:val="22"/>
+          <w:szCs w:val="22"/>
+          <w:lang w:eastAsia="zh-CN"/>
+        </w:rPr>
+        <w:tab/>
+      </w:r>
+      <w:r>
+        <w:rPr>
+          <w:noProof/>
+        </w:rPr>
+        <w:t>Speed</w:t>
+      </w:r>
+      <w:r>
+        <w:rPr>
+          <w:noProof/>
+        </w:rPr>
+        <w:tab/>
+      </w:r>
+      <w:r>
+        <w:rPr>
+          <w:noProof/>
+        </w:rPr>
+        <w:fldChar w:fldCharType="begin"/>
+      </w:r>
+      <w:r>
+        <w:rPr>
+          <w:noProof/>
+        </w:rPr>
+        <w:instrText xml:space="preserve"> PAGEREF _Toc496426587 \h </w:instrText>
       </w:r>
       <w:r>
         <w:rPr>
@@ -2412,7 +2667,7 @@
         <w:rPr>
           <w:noProof/>
         </w:rPr>
-        <w:instrText xml:space="preserve"> PAGEREF _Toc496352336 \h </w:instrText>
+        <w:instrText xml:space="preserve"> PAGEREF _Toc496426588 \h </w:instrText>
       </w:r>
       <w:r>
         <w:rPr>
@@ -2469,7 +2724,7 @@
         <w:rPr>
           <w:noProof/>
         </w:rPr>
-        <w:t>&lt;Supportability Requirement One&gt;</w:t>
+        <w:t>Conventions</w:t>
       </w:r>
       <w:r>
         <w:rPr>
@@ -2487,7 +2742,7 @@
         <w:rPr>
           <w:noProof/>
         </w:rPr>
-        <w:instrText xml:space="preserve"> PAGEREF _Toc496352337 \h </w:instrText>
+        <w:instrText xml:space="preserve"> PAGEREF _Toc496426589 \h </w:instrText>
       </w:r>
       <w:r>
         <w:rPr>
@@ -2565,7 +2820,7 @@
         <w:rPr>
           <w:noProof/>
         </w:rPr>
-        <w:instrText xml:space="preserve"> PAGEREF _Toc496352338 \h </w:instrText>
+        <w:instrText xml:space="preserve"> PAGEREF _Toc496426590 \h </w:instrText>
       </w:r>
       <w:r>
         <w:rPr>
@@ -2622,7 +2877,7 @@
         <w:rPr>
           <w:noProof/>
         </w:rPr>
-        <w:t>&lt;Design Constraint One&gt;</w:t>
+        <w:t>MVC pattern</w:t>
       </w:r>
       <w:r>
         <w:rPr>
@@ -2640,7 +2895,7 @@
         <w:rPr>
           <w:noProof/>
         </w:rPr>
-        <w:instrText xml:space="preserve"> PAGEREF _Toc496352339 \h </w:instrText>
+        <w:instrText xml:space="preserve"> PAGEREF _Toc496426591 \h </w:instrText>
       </w:r>
       <w:r>
         <w:rPr>
@@ -2657,7 +2912,82 @@
         <w:rPr>
           <w:noProof/>
         </w:rPr>
-        <w:t>7</w:t>
+        <w:t>6</w:t>
+      </w:r>
+      <w:r>
+        <w:rPr>
+          <w:noProof/>
+        </w:rPr>
+        <w:fldChar w:fldCharType="end"/>
+      </w:r>
+    </w:p>
+    <w:p>
+      <w:pPr>
+        <w:pStyle w:val="Verzeichnis3"/>
+        <w:rPr>
+          <w:rFonts w:asciiTheme="minorHAnsi" w:eastAsiaTheme="minorEastAsia" w:hAnsiTheme="minorHAnsi" w:cstheme="minorBidi"/>
+          <w:noProof/>
+          <w:sz w:val="22"/>
+          <w:szCs w:val="22"/>
+          <w:lang w:eastAsia="zh-CN"/>
+        </w:rPr>
+      </w:pPr>
+      <w:r>
+        <w:rPr>
+          <w:noProof/>
+        </w:rPr>
+        <w:t>3.6.2</w:t>
+      </w:r>
+      <w:r>
+        <w:rPr>
+          <w:rFonts w:asciiTheme="minorHAnsi" w:eastAsiaTheme="minorEastAsia" w:hAnsiTheme="minorHAnsi" w:cstheme="minorBidi"/>
+          <w:noProof/>
+          <w:sz w:val="22"/>
+          <w:szCs w:val="22"/>
+          <w:lang w:eastAsia="zh-CN"/>
+        </w:rPr>
+        <w:tab/>
+      </w:r>
+      <w:r>
+        <w:rPr>
+          <w:noProof/>
+        </w:rPr>
+        <w:t>Programming language</w:t>
+      </w:r>
+      <w:r>
+        <w:rPr>
+          <w:noProof/>
+        </w:rPr>
+        <w:tab/>
+      </w:r>
+      <w:r>
+        <w:rPr>
+          <w:noProof/>
+        </w:rPr>
+        <w:fldChar w:fldCharType="begin"/>
+      </w:r>
+      <w:r>
+        <w:rPr>
+          <w:noProof/>
+        </w:rPr>
+        <w:instrText xml:space="preserve"> PAGEREF _Toc496426592 \h </w:instrText>
+      </w:r>
+      <w:r>
+        <w:rPr>
+          <w:noProof/>
+        </w:rPr>
+      </w:r>
+      <w:r>
+        <w:rPr>
+          <w:noProof/>
+        </w:rPr>
+        <w:fldChar w:fldCharType="separate"/>
+      </w:r>
+      <w:r>
+        <w:rPr>
+          <w:noProof/>
+        </w:rPr>
+        <w:t>6</w:t>
       </w:r>
       <w:r>
         <w:rPr>
@@ -2718,7 +3048,7 @@
         <w:rPr>
           <w:noProof/>
         </w:rPr>
-        <w:instrText xml:space="preserve"> PAGEREF _Toc496352340 \h </w:instrText>
+        <w:instrText xml:space="preserve"> PAGEREF _Toc496426593 \h </w:instrText>
       </w:r>
       <w:r>
         <w:rPr>
@@ -2735,7 +3065,7 @@
         <w:rPr>
           <w:noProof/>
         </w:rPr>
-        <w:t>7</w:t>
+        <w:t>6</w:t>
       </w:r>
       <w:r>
         <w:rPr>
@@ -2796,7 +3126,7 @@
         <w:rPr>
           <w:noProof/>
         </w:rPr>
-        <w:instrText xml:space="preserve"> PAGEREF _Toc496352341 \h </w:instrText>
+        <w:instrText xml:space="preserve"> PAGEREF _Toc496426594 \h </w:instrText>
       </w:r>
       <w:r>
         <w:rPr>
@@ -2813,7 +3143,7 @@
         <w:rPr>
           <w:noProof/>
         </w:rPr>
-        <w:t>7</w:t>
+        <w:t>6</w:t>
       </w:r>
       <w:r>
         <w:rPr>
@@ -2874,7 +3204,7 @@
         <w:rPr>
           <w:noProof/>
         </w:rPr>
-        <w:instrText xml:space="preserve"> PAGEREF _Toc496352342 \h </w:instrText>
+        <w:instrText xml:space="preserve"> PAGEREF _Toc496426595 \h </w:instrText>
       </w:r>
       <w:r>
         <w:rPr>
@@ -2891,7 +3221,7 @@
         <w:rPr>
           <w:noProof/>
         </w:rPr>
-        <w:t>7</w:t>
+        <w:t>6</w:t>
       </w:r>
       <w:r>
         <w:rPr>
@@ -2949,7 +3279,7 @@
         <w:rPr>
           <w:noProof/>
         </w:rPr>
-        <w:instrText xml:space="preserve"> PAGEREF _Toc496352343 \h </w:instrText>
+        <w:instrText xml:space="preserve"> PAGEREF _Toc496426596 \h </w:instrText>
       </w:r>
       <w:r>
         <w:rPr>
@@ -2966,7 +3296,7 @@
         <w:rPr>
           <w:noProof/>
         </w:rPr>
-        <w:t>7</w:t>
+        <w:t>6</w:t>
       </w:r>
       <w:r>
         <w:rPr>
@@ -3024,7 +3354,7 @@
         <w:rPr>
           <w:noProof/>
         </w:rPr>
-        <w:instrText xml:space="preserve"> PAGEREF _Toc496352344 \h </w:instrText>
+        <w:instrText xml:space="preserve"> PAGEREF _Toc496426597 \h </w:instrText>
       </w:r>
       <w:r>
         <w:rPr>
@@ -3041,7 +3371,7 @@
         <w:rPr>
           <w:noProof/>
         </w:rPr>
-        <w:t>7</w:t>
+        <w:t>6</w:t>
       </w:r>
       <w:r>
         <w:rPr>
@@ -3099,7 +3429,7 @@
         <w:rPr>
           <w:noProof/>
         </w:rPr>
-        <w:instrText xml:space="preserve"> PAGEREF _Toc496352345 \h </w:instrText>
+        <w:instrText xml:space="preserve"> PAGEREF _Toc496426598 \h </w:instrText>
       </w:r>
       <w:r>
         <w:rPr>
@@ -3116,7 +3446,7 @@
         <w:rPr>
           <w:noProof/>
         </w:rPr>
-        <w:t>7</w:t>
+        <w:t>6</w:t>
       </w:r>
       <w:r>
         <w:rPr>
@@ -3174,7 +3504,7 @@
         <w:rPr>
           <w:noProof/>
         </w:rPr>
-        <w:instrText xml:space="preserve"> PAGEREF _Toc496352346 \h </w:instrText>
+        <w:instrText xml:space="preserve"> PAGEREF _Toc496426599 \h </w:instrText>
       </w:r>
       <w:r>
         <w:rPr>
@@ -3191,7 +3521,7 @@
         <w:rPr>
           <w:noProof/>
         </w:rPr>
-        <w:t>7</w:t>
+        <w:t>6</w:t>
       </w:r>
       <w:r>
         <w:rPr>
@@ -3252,7 +3582,7 @@
         <w:rPr>
           <w:noProof/>
         </w:rPr>
-        <w:instrText xml:space="preserve"> PAGEREF _Toc496352347 \h </w:instrText>
+        <w:instrText xml:space="preserve"> PAGEREF _Toc496426600 \h </w:instrText>
       </w:r>
       <w:r>
         <w:rPr>
@@ -3269,7 +3599,7 @@
         <w:rPr>
           <w:noProof/>
         </w:rPr>
-        <w:t>7</w:t>
+        <w:t>6</w:t>
       </w:r>
       <w:r>
         <w:rPr>
@@ -3330,7 +3660,7 @@
         <w:rPr>
           <w:noProof/>
         </w:rPr>
-        <w:instrText xml:space="preserve"> PAGEREF _Toc496352348 \h </w:instrText>
+        <w:instrText xml:space="preserve"> PAGEREF _Toc496426601 \h </w:instrText>
       </w:r>
       <w:r>
         <w:rPr>
@@ -3347,7 +3677,7 @@
         <w:rPr>
           <w:noProof/>
         </w:rPr>
-        <w:t>7</w:t>
+        <w:t>6</w:t>
       </w:r>
       <w:r>
         <w:rPr>
@@ -3408,7 +3738,7 @@
         <w:rPr>
           <w:noProof/>
         </w:rPr>
-        <w:instrText xml:space="preserve"> PAGEREF _Toc496352349 \h </w:instrText>
+        <w:instrText xml:space="preserve"> PAGEREF _Toc496426602 \h </w:instrText>
       </w:r>
       <w:r>
         <w:rPr>
@@ -3425,7 +3755,7 @@
         <w:rPr>
           <w:noProof/>
         </w:rPr>
-        <w:t>7</w:t>
+        <w:t>6</w:t>
       </w:r>
       <w:r>
         <w:rPr>
@@ -3486,7 +3816,7 @@
         <w:rPr>
           <w:noProof/>
         </w:rPr>
-        <w:instrText xml:space="preserve"> PAGEREF _Toc496352350 \h </w:instrText>
+        <w:instrText xml:space="preserve"> PAGEREF _Toc496426603 \h </w:instrText>
       </w:r>
       <w:r>
         <w:rPr>
@@ -3503,7 +3833,7 @@
         <w:rPr>
           <w:noProof/>
         </w:rPr>
-        <w:t>7</w:t>
+        <w:t>6</w:t>
       </w:r>
       <w:r>
         <w:rPr>
@@ -3524,22 +3854,11 @@
       <w:r>
         <w:br w:type="page"/>
       </w:r>
-      <w:r>
-        <w:lastRenderedPageBreak/>
-        <w:fldChar w:fldCharType="begin"/>
-      </w:r>
-      <w:r>
-        <w:instrText xml:space="preserve"> TITLE  \* MERGEFORMAT </w:instrText>
-      </w:r>
-      <w:r>
-        <w:fldChar w:fldCharType="separate"/>
-      </w:r>
-      <w:r>
-        <w:t>Software Requirements Specification</w:t>
-      </w:r>
-      <w:r>
-        <w:fldChar w:fldCharType="end"/>
-      </w:r>
+      <w:fldSimple w:instr=" TITLE  \* MERGEFORMAT ">
+        <w:r>
+          <w:t>Software Requirements Specification</w:t>
+        </w:r>
+      </w:fldSimple>
       <w:r>
         <w:t xml:space="preserve"> </w:t>
       </w:r>
@@ -3548,7 +3867,7 @@
       <w:pPr>
         <w:pStyle w:val="berschrift1"/>
       </w:pPr>
-      <w:bookmarkStart w:id="1" w:name="_Toc496352311"/>
+      <w:bookmarkStart w:id="1" w:name="_Toc496426559"/>
       <w:r>
         <w:t>Introduction</w:t>
       </w:r>
@@ -3558,7 +3877,7 @@
       <w:pPr>
         <w:pStyle w:val="berschrift2"/>
       </w:pPr>
-      <w:bookmarkStart w:id="2" w:name="_Toc496352312"/>
+      <w:bookmarkStart w:id="2" w:name="_Toc496426560"/>
       <w:r>
         <w:t>Purpose</w:t>
       </w:r>
@@ -3569,132 +3888,76 @@
         <w:ind w:left="720"/>
       </w:pPr>
       <w:r>
-        <w:t xml:space="preserve">In our time at school or university we noticed, that our fellow students were often coming too late although they have the dates in their calendars. </w:t>
-      </w:r>
-      <w:r>
-        <w:t>They struggled with public transportation or traffic jams.</w:t>
-      </w:r>
+        <w:t>This SRS will define our project and will give a detailed description</w:t>
+      </w:r>
+      <w:r>
+        <w:t xml:space="preserve"> of all its features.</w:t>
+      </w:r>
+    </w:p>
+    <w:p>
+      <w:pPr>
+        <w:pStyle w:val="berschrift2"/>
+      </w:pPr>
+      <w:bookmarkStart w:id="3" w:name="_Toc496426561"/>
+      <w:r>
+        <w:t>Scope</w:t>
+      </w:r>
+      <w:bookmarkEnd w:id="3"/>
     </w:p>
     <w:p>
       <w:pPr>
         <w:ind w:left="720"/>
       </w:pPr>
-      <w:r>
-        <w:t>Our application will offer you a feature that will help you reaching your date punctually.</w:t>
-      </w:r>
+      <w:proofErr w:type="spellStart"/>
+      <w:r>
+        <w:t>WakeMeInTime</w:t>
+      </w:r>
+      <w:proofErr w:type="spellEnd"/>
+      <w:r>
+        <w:t xml:space="preserve"> will be an application that will help you organize your appointments automatically. As such the focus of this project will be mobile platforms, specifically the Android system.</w:t>
+      </w:r>
+    </w:p>
+    <w:p>
+      <w:pPr>
+        <w:pStyle w:val="berschrift2"/>
+      </w:pPr>
+      <w:bookmarkStart w:id="4" w:name="_Toc496426562"/>
+      <w:r>
+        <w:t>Definitions, Acronyms, and Abbreviations</w:t>
+      </w:r>
+      <w:bookmarkEnd w:id="4"/>
     </w:p>
     <w:p>
       <w:pPr>
         <w:ind w:left="720"/>
       </w:pPr>
+      <w:r>
+        <w:t>Not applicable</w:t>
+      </w:r>
     </w:p>
     <w:p>
       <w:pPr>
         <w:pStyle w:val="berschrift2"/>
       </w:pPr>
-      <w:bookmarkStart w:id="3" w:name="_Toc496352313"/>
-      <w:r>
-        <w:t>Scope</w:t>
-      </w:r>
-      <w:bookmarkEnd w:id="3"/>
+      <w:bookmarkStart w:id="5" w:name="_Toc496426563"/>
+      <w:r>
+        <w:t>References</w:t>
+      </w:r>
+      <w:bookmarkEnd w:id="5"/>
     </w:p>
     <w:p>
       <w:pPr>
         <w:ind w:left="720"/>
       </w:pPr>
       <w:r>
-        <w:t>During this course we will focus on:</w:t>
-      </w:r>
-    </w:p>
-    <w:p>
-      <w:pPr>
-        <w:pStyle w:val="Listenabsatz"/>
-        <w:numPr>
-          <w:ilvl w:val="0"/>
-          <w:numId w:val="6"/>
-        </w:numPr>
-      </w:pPr>
-      <w:r>
-        <w:t>Read appointments from calendar</w:t>
-      </w:r>
-    </w:p>
-    <w:p>
-      <w:pPr>
-        <w:pStyle w:val="Listenabsatz"/>
-        <w:numPr>
-          <w:ilvl w:val="0"/>
-          <w:numId w:val="6"/>
-        </w:numPr>
-      </w:pPr>
-      <w:r>
-        <w:t>Set alarm</w:t>
-      </w:r>
-    </w:p>
-    <w:p>
-      <w:pPr>
-        <w:pStyle w:val="Listenabsatz"/>
-        <w:numPr>
-          <w:ilvl w:val="0"/>
-          <w:numId w:val="6"/>
-        </w:numPr>
-      </w:pPr>
-      <w:r>
-        <w:t>Check Google for traffic information</w:t>
-      </w:r>
-    </w:p>
-    <w:p>
-      <w:pPr>
-        <w:pStyle w:val="Listenabsatz"/>
-        <w:numPr>
-          <w:ilvl w:val="0"/>
-          <w:numId w:val="6"/>
-        </w:numPr>
-      </w:pPr>
-      <w:r>
-        <w:t>Readjust your alarm according to this information</w:t>
+        <w:t>Not applicable</w:t>
       </w:r>
     </w:p>
     <w:p>
       <w:pPr>
         <w:pStyle w:val="berschrift2"/>
       </w:pPr>
-      <w:bookmarkStart w:id="4" w:name="_Toc496352314"/>
-      <w:r>
-        <w:t>Definitions, Acronyms, and Abbreviations</w:t>
-      </w:r>
-      <w:bookmarkEnd w:id="4"/>
-    </w:p>
-    <w:p>
-      <w:pPr>
-        <w:ind w:left="720"/>
-      </w:pPr>
-      <w:r>
-        <w:t>Not applicable</w:t>
-      </w:r>
-    </w:p>
-    <w:p>
-      <w:pPr>
-        <w:pStyle w:val="berschrift2"/>
-      </w:pPr>
-      <w:bookmarkStart w:id="5" w:name="_Toc496352315"/>
-      <w:r>
-        <w:t>References</w:t>
-      </w:r>
-      <w:bookmarkEnd w:id="5"/>
-    </w:p>
-    <w:p>
-      <w:pPr>
-        <w:ind w:left="720"/>
-      </w:pPr>
-      <w:r>
-        <w:t>Not applicable</w:t>
-      </w:r>
-    </w:p>
-    <w:p>
-      <w:pPr>
-        <w:pStyle w:val="berschrift2"/>
-      </w:pPr>
-      <w:bookmarkStart w:id="6" w:name="_Toc496352316"/>
+      <w:bookmarkStart w:id="6" w:name="_Toc496426564"/>
       <w:r>
         <w:t>Overview</w:t>
       </w:r>
@@ -3749,7 +4012,7 @@
       <w:pPr>
         <w:pStyle w:val="berschrift1"/>
       </w:pPr>
-      <w:bookmarkStart w:id="7" w:name="_Toc496352317"/>
+      <w:bookmarkStart w:id="7" w:name="_Toc496426565"/>
       <w:r>
         <w:lastRenderedPageBreak/>
         <w:t>Overall Description</w:t>
@@ -3757,9 +4020,24 @@
       <w:bookmarkEnd w:id="7"/>
     </w:p>
     <w:p>
+      <w:r>
+        <w:t>The following Use Case Diagram will show you the main features of our application.</w:t>
+      </w:r>
+    </w:p>
+    <w:p/>
+    <w:p>
       <w:pPr>
         <w:ind w:left="720"/>
       </w:pPr>
+      <w:r>
+        <w:fldChar w:fldCharType="begin"/>
+      </w:r>
+      <w:r>
+        <w:instrText xml:space="preserve"> INCLUDEPICTURE  "https://github.com/flowriance/DFFC/blob/master/doc/WakeMeInTime.png?raw=true" \* MERGEFORMATINET </w:instrText>
+      </w:r>
+      <w:r>
+        <w:fldChar w:fldCharType="separate"/>
+      </w:r>
       <w:r>
         <w:fldChar w:fldCharType="begin"/>
       </w:r>
@@ -3804,12 +4082,24 @@
       <w:r>
         <w:fldChar w:fldCharType="end"/>
       </w:r>
+      <w:r>
+        <w:fldChar w:fldCharType="end"/>
+      </w:r>
     </w:p>
     <w:p>
       <w:pPr>
         <w:pStyle w:val="berschrift1"/>
-      </w:pPr>
-      <w:bookmarkStart w:id="8" w:name="_Toc496352318"/>
+        <w:numPr>
+          <w:ilvl w:val="0"/>
+          <w:numId w:val="0"/>
+        </w:numPr>
+      </w:pPr>
+    </w:p>
+    <w:p>
+      <w:pPr>
+        <w:pStyle w:val="berschrift1"/>
+      </w:pPr>
+      <w:bookmarkStart w:id="8" w:name="_Toc496426566"/>
       <w:r>
         <w:t>Specific Requirements</w:t>
       </w:r>
@@ -3827,7 +4117,7 @@
       <w:pPr>
         <w:pStyle w:val="berschrift2"/>
       </w:pPr>
-      <w:bookmarkStart w:id="9" w:name="_Toc496352319"/>
+      <w:bookmarkStart w:id="9" w:name="_Toc496426567"/>
       <w:r>
         <w:t>Functionality</w:t>
       </w:r>
@@ -3837,7 +4127,7 @@
       <w:pPr>
         <w:pStyle w:val="berschrift3"/>
       </w:pPr>
-      <w:bookmarkStart w:id="10" w:name="_Toc496352320"/>
+      <w:bookmarkStart w:id="10" w:name="_Toc496426568"/>
       <w:r>
         <w:t>Register</w:t>
       </w:r>
@@ -3855,7 +4145,7 @@
       <w:pPr>
         <w:pStyle w:val="berschrift3"/>
       </w:pPr>
-      <w:bookmarkStart w:id="11" w:name="_Toc496352321"/>
+      <w:bookmarkStart w:id="11" w:name="_Toc496426569"/>
       <w:r>
         <w:t>Login</w:t>
       </w:r>
@@ -3873,7 +4163,7 @@
       <w:pPr>
         <w:pStyle w:val="berschrift3"/>
       </w:pPr>
-      <w:bookmarkStart w:id="12" w:name="_Toc496352322"/>
+      <w:bookmarkStart w:id="12" w:name="_Toc496426570"/>
       <w:r>
         <w:t>Logout</w:t>
       </w:r>
@@ -3891,7 +4181,7 @@
       <w:pPr>
         <w:pStyle w:val="berschrift3"/>
       </w:pPr>
-      <w:bookmarkStart w:id="13" w:name="_Toc496352323"/>
+      <w:bookmarkStart w:id="13" w:name="_Toc496426571"/>
       <w:r>
         <w:t>Get calendar data</w:t>
       </w:r>
@@ -3924,7 +4214,7 @@
       <w:pPr>
         <w:pStyle w:val="berschrift3"/>
       </w:pPr>
-      <w:bookmarkStart w:id="14" w:name="_Toc496352324"/>
+      <w:bookmarkStart w:id="14" w:name="_Toc496426572"/>
       <w:r>
         <w:t>Get traffic information</w:t>
       </w:r>
@@ -3948,7 +4238,7 @@
       <w:pPr>
         <w:pStyle w:val="berschrift3"/>
       </w:pPr>
-      <w:bookmarkStart w:id="15" w:name="_Toc496352325"/>
+      <w:bookmarkStart w:id="15" w:name="_Toc496426573"/>
       <w:r>
         <w:t>Set alarm</w:t>
       </w:r>
@@ -3984,7 +4274,7 @@
       <w:pPr>
         <w:pStyle w:val="berschrift3"/>
       </w:pPr>
-      <w:bookmarkStart w:id="16" w:name="_Toc496352326"/>
+      <w:bookmarkStart w:id="16" w:name="_Toc496426574"/>
       <w:r>
         <w:t>Set notification</w:t>
       </w:r>
@@ -4002,7 +4292,7 @@
       <w:pPr>
         <w:pStyle w:val="berschrift3"/>
       </w:pPr>
-      <w:bookmarkStart w:id="17" w:name="_Toc496352327"/>
+      <w:bookmarkStart w:id="17" w:name="_Toc496426575"/>
       <w:r>
         <w:t>Chang settings</w:t>
       </w:r>
@@ -4021,7 +4311,7 @@
         <w:pStyle w:val="berschrift2"/>
         <w:ind w:left="720" w:hanging="720"/>
       </w:pPr>
-      <w:bookmarkStart w:id="18" w:name="_Toc496352328"/>
+      <w:bookmarkStart w:id="18" w:name="_Toc496426576"/>
       <w:r>
         <w:t>Usability</w:t>
       </w:r>
@@ -4032,318 +4322,343 @@
     </w:p>
     <w:p>
       <w:pPr>
+        <w:pStyle w:val="berschrift3"/>
+      </w:pPr>
+      <w:bookmarkStart w:id="19" w:name="_Toc496426577"/>
+      <w:r>
+        <w:t>Structured</w:t>
+      </w:r>
+      <w:r>
+        <w:t xml:space="preserve"> settings</w:t>
+      </w:r>
+      <w:bookmarkEnd w:id="19"/>
+    </w:p>
+    <w:p>
+      <w:pPr>
+        <w:ind w:firstLine="720"/>
+      </w:pPr>
+      <w:r>
+        <w:t>The settings will be easy to reach and the user can adjust the</w:t>
+      </w:r>
+      <w:r>
+        <w:t>m</w:t>
+      </w:r>
+      <w:r>
+        <w:t xml:space="preserve"> without any difficulty.</w:t>
+      </w:r>
+    </w:p>
+    <w:p>
+      <w:pPr>
+        <w:pStyle w:val="berschrift3"/>
+      </w:pPr>
+      <w:bookmarkStart w:id="20" w:name="_Toc496426578"/>
+      <w:r>
+        <w:t>Easily accessible functions</w:t>
+      </w:r>
+      <w:bookmarkEnd w:id="20"/>
+    </w:p>
+    <w:p>
+      <w:pPr>
         <w:ind w:left="720"/>
       </w:pPr>
-    </w:p>
-    <w:p>
-      <w:pPr>
-        <w:pStyle w:val="InfoBlue"/>
-      </w:pPr>
-      <w:r>
-        <w:t>[This section includes all those requirements that affect usability. For example,</w:t>
-      </w:r>
-    </w:p>
-    <w:p>
-      <w:pPr>
-        <w:pStyle w:val="InfoBlue"/>
-        <w:numPr>
-          <w:ilvl w:val="0"/>
-          <w:numId w:val="2"/>
-        </w:numPr>
-      </w:pPr>
-      <w:r>
-        <w:t xml:space="preserve">specify the required training time for </w:t>
-      </w:r>
-      <w:proofErr w:type="gramStart"/>
-      <w:r>
-        <w:t>a normal users</w:t>
-      </w:r>
-      <w:proofErr w:type="gramEnd"/>
-      <w:r>
-        <w:t xml:space="preserve"> and a power user to become productive at particular operations</w:t>
-      </w:r>
-    </w:p>
-    <w:p>
-      <w:pPr>
-        <w:pStyle w:val="InfoBlue"/>
-        <w:numPr>
-          <w:ilvl w:val="0"/>
-          <w:numId w:val="2"/>
-        </w:numPr>
-      </w:pPr>
-      <w:r>
-        <w:t>specify measurable task times for typical tasks or base the new system’s usability requirements on other systems that the users know and like</w:t>
-      </w:r>
-    </w:p>
-    <w:p>
-      <w:pPr>
-        <w:pStyle w:val="InfoBlue"/>
-        <w:numPr>
-          <w:ilvl w:val="0"/>
-          <w:numId w:val="2"/>
-        </w:numPr>
-      </w:pPr>
-      <w:r>
-        <w:t>specify requirement to conform to common usability standards, such as IBM’s CUA standards Microsoft’s GUI standards]</w:t>
-      </w:r>
+      <w:r>
+        <w:t>All functions will be available on the home screen, or will be automatically provided in the form of notifications.</w:t>
+      </w:r>
+    </w:p>
+    <w:p>
+      <w:pPr>
+        <w:pStyle w:val="berschrift3"/>
+      </w:pPr>
+      <w:bookmarkStart w:id="21" w:name="_Toc496426579"/>
+      <w:r>
+        <w:t>Language</w:t>
+      </w:r>
+      <w:bookmarkEnd w:id="21"/>
+    </w:p>
+    <w:p>
+      <w:pPr>
+        <w:ind w:left="720"/>
+      </w:pPr>
+      <w:r>
+        <w:t xml:space="preserve">The main language will be </w:t>
+      </w:r>
+      <w:proofErr w:type="spellStart"/>
+      <w:r>
+        <w:t>german</w:t>
+      </w:r>
+      <w:proofErr w:type="spellEnd"/>
+      <w:r>
+        <w:t xml:space="preserve">, but an </w:t>
+      </w:r>
+      <w:proofErr w:type="spellStart"/>
+      <w:r>
+        <w:t>english</w:t>
+      </w:r>
+      <w:proofErr w:type="spellEnd"/>
+      <w:r>
+        <w:t xml:space="preserve"> version is possible.</w:t>
+      </w:r>
+    </w:p>
+    <w:p>
+      <w:pPr>
+        <w:pStyle w:val="berschrift2"/>
+      </w:pPr>
+      <w:bookmarkStart w:id="22" w:name="_Toc496426580"/>
+      <w:r>
+        <w:lastRenderedPageBreak/>
+        <w:t>Reliability</w:t>
+      </w:r>
+      <w:bookmarkEnd w:id="22"/>
+      <w:r>
+        <w:t xml:space="preserve"> </w:t>
+      </w:r>
+    </w:p>
+    <w:p>
+      <w:pPr>
+        <w:pStyle w:val="berschrift3"/>
+      </w:pPr>
+      <w:bookmarkStart w:id="23" w:name="_Toc496426581"/>
+      <w:r>
+        <w:t>Accuracy</w:t>
+      </w:r>
+      <w:bookmarkEnd w:id="23"/>
+    </w:p>
+    <w:p>
+      <w:pPr>
+        <w:pStyle w:val="berschrift3"/>
+      </w:pPr>
+      <w:bookmarkStart w:id="24" w:name="_Toc496426582"/>
+      <w:r>
+        <w:t>Availability</w:t>
+      </w:r>
+      <w:bookmarkEnd w:id="24"/>
+    </w:p>
+    <w:p>
+      <w:pPr>
+        <w:pStyle w:val="berschrift3"/>
+      </w:pPr>
+      <w:bookmarkStart w:id="25" w:name="_Toc496426583"/>
+      <w:r>
+        <w:t>Mean Time Between Failures</w:t>
+      </w:r>
+      <w:bookmarkEnd w:id="25"/>
+    </w:p>
+    <w:p>
+      <w:pPr>
+        <w:ind w:firstLine="720"/>
+      </w:pPr>
+      <w:r>
+        <w:t>To be determined.</w:t>
+      </w:r>
+    </w:p>
+    <w:p>
+      <w:pPr>
+        <w:pStyle w:val="berschrift2"/>
+      </w:pPr>
+      <w:bookmarkStart w:id="26" w:name="_Toc496426584"/>
+      <w:r>
+        <w:t>Performance</w:t>
+      </w:r>
+      <w:bookmarkEnd w:id="26"/>
+    </w:p>
+    <w:p>
+      <w:pPr>
+        <w:pStyle w:val="berschrift3"/>
+      </w:pPr>
+      <w:bookmarkStart w:id="27" w:name="_Toc496426585"/>
+      <w:r>
+        <w:t>Response time</w:t>
+      </w:r>
+      <w:bookmarkEnd w:id="27"/>
+    </w:p>
+    <w:p>
+      <w:pPr>
+        <w:pStyle w:val="berschrift3"/>
+      </w:pPr>
+      <w:bookmarkStart w:id="28" w:name="_Toc496426586"/>
+      <w:r>
+        <w:t>Capacity</w:t>
+      </w:r>
+      <w:bookmarkEnd w:id="28"/>
+    </w:p>
+    <w:p>
+      <w:pPr>
+        <w:pStyle w:val="berschrift3"/>
+      </w:pPr>
+      <w:bookmarkStart w:id="29" w:name="_Toc496426587"/>
+      <w:r>
+        <w:t>Speed</w:t>
+      </w:r>
+      <w:bookmarkEnd w:id="29"/>
+    </w:p>
+    <w:p>
+      <w:pPr>
+        <w:pStyle w:val="berschrift2"/>
+      </w:pPr>
+      <w:bookmarkStart w:id="30" w:name="_Toc496426588"/>
+      <w:r>
+        <w:t>Supportability</w:t>
+      </w:r>
+      <w:bookmarkEnd w:id="30"/>
+    </w:p>
+    <w:p>
+      <w:pPr>
+        <w:pStyle w:val="berschrift3"/>
+      </w:pPr>
+      <w:bookmarkStart w:id="31" w:name="_Toc496426589"/>
+      <w:r>
+        <w:t>Conventions</w:t>
+      </w:r>
+      <w:bookmarkEnd w:id="31"/>
+    </w:p>
+    <w:p>
+      <w:pPr>
+        <w:ind w:firstLine="720"/>
+      </w:pPr>
+      <w:r>
+        <w:rPr>
+          <w:shd w:val="clear" w:color="auto" w:fill="FFFFFF"/>
+        </w:rPr>
+        <w:t>The code should follow the Java Naming Conventions and using speaking variable and function names</w:t>
+      </w:r>
+      <w:r>
+        <w:rPr>
+          <w:shd w:val="clear" w:color="auto" w:fill="FFFFFF"/>
+        </w:rPr>
+        <w:t>.</w:t>
+      </w:r>
+    </w:p>
+    <w:p>
+      <w:pPr>
+        <w:pStyle w:val="berschrift2"/>
+      </w:pPr>
+      <w:bookmarkStart w:id="32" w:name="_Toc496426590"/>
+      <w:r>
+        <w:t>Design Constraints</w:t>
+      </w:r>
+      <w:bookmarkEnd w:id="32"/>
+    </w:p>
+    <w:p>
+      <w:pPr>
+        <w:pStyle w:val="berschrift3"/>
+      </w:pPr>
+      <w:bookmarkStart w:id="33" w:name="_Toc496426591"/>
+      <w:r>
+        <w:t>MVC pattern</w:t>
+      </w:r>
+      <w:bookmarkEnd w:id="33"/>
+    </w:p>
+    <w:p>
+      <w:pPr>
+        <w:ind w:left="720"/>
+      </w:pPr>
+      <w:r>
+        <w:t xml:space="preserve">The programming of this application will follow the MVC architecture pattern. </w:t>
+      </w:r>
+      <w:r>
+        <w:t xml:space="preserve">It decouples the major components model, view and controller. The model contains the business logic, the view shows the result to the user and the controller is the intermediary between those two. This allows for efficient code reuse and parallel development. </w:t>
+      </w:r>
+    </w:p>
+    <w:p>
+      <w:pPr>
+        <w:pStyle w:val="berschrift3"/>
+      </w:pPr>
+      <w:bookmarkStart w:id="34" w:name="_Toc496426592"/>
+      <w:r>
+        <w:t>Programming language</w:t>
+      </w:r>
+      <w:bookmarkEnd w:id="34"/>
+    </w:p>
+    <w:p>
+      <w:pPr>
+        <w:ind w:left="720"/>
+      </w:pPr>
+      <w:r>
+        <w:t xml:space="preserve">This application will be programmed in </w:t>
+      </w:r>
+      <w:proofErr w:type="spellStart"/>
+      <w:r>
+        <w:t>Kotlin</w:t>
+      </w:r>
+      <w:proofErr w:type="spellEnd"/>
+      <w:r>
+        <w:t>.</w:t>
+      </w:r>
+    </w:p>
+    <w:p>
+      <w:pPr>
+        <w:pStyle w:val="berschrift2"/>
+      </w:pPr>
+      <w:bookmarkStart w:id="35" w:name="_Toc496426593"/>
+      <w:r>
+        <w:t>On-line User Documentation and Help System Requirements</w:t>
+      </w:r>
+      <w:bookmarkEnd w:id="35"/>
+    </w:p>
+    <w:p>
+      <w:pPr>
+        <w:ind w:firstLine="720"/>
+      </w:pPr>
+      <w:r>
+        <w:t>To be determined.</w:t>
+      </w:r>
+    </w:p>
+    <w:p>
+      <w:pPr>
+        <w:pStyle w:val="berschrift2"/>
+      </w:pPr>
+      <w:bookmarkStart w:id="36" w:name="_Toc496426594"/>
+      <w:r>
+        <w:t>Purchased Components</w:t>
+      </w:r>
+      <w:bookmarkEnd w:id="36"/>
+    </w:p>
+    <w:p>
+      <w:pPr>
+        <w:ind w:firstLine="720"/>
+      </w:pPr>
+      <w:r>
+        <w:t>Not applicable.</w:t>
+      </w:r>
+    </w:p>
+    <w:p>
+      <w:pPr>
+        <w:pStyle w:val="berschrift2"/>
+      </w:pPr>
+      <w:bookmarkStart w:id="37" w:name="_Toc496426595"/>
+      <w:r>
+        <w:t>Interfaces</w:t>
+      </w:r>
+      <w:bookmarkEnd w:id="37"/>
     </w:p>
     <w:p>
       <w:pPr>
         <w:pStyle w:val="berschrift3"/>
         <w:ind w:left="720" w:hanging="720"/>
       </w:pPr>
-      <w:bookmarkStart w:id="19" w:name="_Toc496352329"/>
-      <w:r>
-        <w:t>Structured settings</w:t>
-      </w:r>
-      <w:bookmarkEnd w:id="19"/>
-    </w:p>
-    <w:p>
-      <w:pPr>
-        <w:pStyle w:val="InfoBlue"/>
-      </w:pPr>
-      <w:r>
-        <w:t>[The requirement description goes here.]</w:t>
-      </w:r>
-    </w:p>
-    <w:p>
-      <w:pPr>
-        <w:pStyle w:val="berschrift3"/>
-      </w:pPr>
-      <w:bookmarkStart w:id="20" w:name="_Toc496352330"/>
-      <w:r>
-        <w:lastRenderedPageBreak/>
-        <w:t>Easily accessible functions</w:t>
-      </w:r>
-      <w:bookmarkEnd w:id="20"/>
-    </w:p>
-    <w:p>
-      <w:pPr>
-        <w:pStyle w:val="berschrift3"/>
-      </w:pPr>
-      <w:bookmarkStart w:id="21" w:name="_Toc496352331"/>
-      <w:bookmarkEnd w:id="21"/>
-    </w:p>
-    <w:p>
-      <w:pPr>
-        <w:pStyle w:val="berschrift2"/>
-      </w:pPr>
-      <w:bookmarkStart w:id="22" w:name="_Toc496352332"/>
-      <w:r>
-        <w:t>Reliability</w:t>
-      </w:r>
-      <w:bookmarkEnd w:id="22"/>
-      <w:r>
-        <w:t xml:space="preserve"> </w:t>
-      </w:r>
-    </w:p>
-    <w:p>
-      <w:pPr>
-        <w:pStyle w:val="InfoBlue"/>
-      </w:pPr>
-      <w:r>
-        <w:t>[Requirements for reliability of the system should be specified here. Some suggestions follow:</w:t>
-      </w:r>
-    </w:p>
-    <w:p>
-      <w:pPr>
-        <w:pStyle w:val="InfoBlue"/>
-        <w:numPr>
-          <w:ilvl w:val="0"/>
-          <w:numId w:val="3"/>
-        </w:numPr>
-      </w:pPr>
-      <w:r>
-        <w:t xml:space="preserve">Availability—specify the percentage of time available </w:t>
-      </w:r>
-      <w:proofErr w:type="gramStart"/>
-      <w:r>
-        <w:t xml:space="preserve">( </w:t>
-      </w:r>
-      <w:proofErr w:type="spellStart"/>
-      <w:r>
-        <w:t>xx</w:t>
-      </w:r>
-      <w:proofErr w:type="gramEnd"/>
-      <w:r>
-        <w:t>.xx</w:t>
-      </w:r>
-      <w:proofErr w:type="spellEnd"/>
-      <w:r>
-        <w:t>%), hours of use, maintenance access, degraded mode operations, and so on.</w:t>
-      </w:r>
-    </w:p>
-    <w:p>
-      <w:pPr>
-        <w:pStyle w:val="InfoBlue"/>
-        <w:numPr>
-          <w:ilvl w:val="0"/>
-          <w:numId w:val="3"/>
-        </w:numPr>
-      </w:pPr>
-      <w:r>
-        <w:t>Mean Time Between Failures (MTBF) — this is usually specified in hours, but it could also be specified in terms of days, months or years.</w:t>
-      </w:r>
-    </w:p>
-    <w:p>
-      <w:pPr>
-        <w:pStyle w:val="InfoBlue"/>
-        <w:numPr>
-          <w:ilvl w:val="0"/>
-          <w:numId w:val="3"/>
-        </w:numPr>
-      </w:pPr>
-      <w:r>
-        <w:t xml:space="preserve">Mean Time </w:t>
-      </w:r>
-      <w:proofErr w:type="gramStart"/>
-      <w:r>
-        <w:t>To</w:t>
-      </w:r>
-      <w:proofErr w:type="gramEnd"/>
-      <w:r>
-        <w:t xml:space="preserve"> Repair (MTTR)—how long is the system allowed to be out of operation after it has failed?</w:t>
-      </w:r>
-    </w:p>
-    <w:p>
-      <w:pPr>
-        <w:pStyle w:val="InfoBlue"/>
-        <w:numPr>
-          <w:ilvl w:val="0"/>
-          <w:numId w:val="3"/>
-        </w:numPr>
-      </w:pPr>
-      <w:r>
-        <w:t>Accuracy—specifies precision (resolution) and accuracy (by some known standard) that is required in the system’s output.</w:t>
-      </w:r>
-    </w:p>
-    <w:p>
-      <w:pPr>
-        <w:pStyle w:val="InfoBlue"/>
-        <w:numPr>
-          <w:ilvl w:val="0"/>
-          <w:numId w:val="3"/>
-        </w:numPr>
-      </w:pPr>
-      <w:r>
-        <w:t>Maximum Bugs or Defect Rate—usually expressed in terms of bugs per thousand lines of code (bugs/KLOC) or bugs per function-</w:t>
-      </w:r>
-      <w:proofErr w:type="gramStart"/>
-      <w:r>
-        <w:t>point( bugs</w:t>
-      </w:r>
-      <w:proofErr w:type="gramEnd"/>
-      <w:r>
-        <w:t>/function-point).</w:t>
-      </w:r>
-    </w:p>
-    <w:p>
-      <w:pPr>
-        <w:pStyle w:val="InfoBlue"/>
-        <w:numPr>
-          <w:ilvl w:val="0"/>
-          <w:numId w:val="3"/>
-        </w:numPr>
-      </w:pPr>
-      <w:r>
-        <w:t>Bugs or Defect Rate—categorized in terms of minor, significant, and critical bugs: the requirement(s) must define what is meant by a “critical” bug; for example, complete loss of data or a complete inability to use certain parts of the system’s functionality.]</w:t>
-      </w:r>
+      <w:bookmarkStart w:id="38" w:name="_Toc496426596"/>
+      <w:r>
+        <w:t>User Interfaces</w:t>
+      </w:r>
+      <w:bookmarkEnd w:id="38"/>
     </w:p>
     <w:p>
       <w:pPr>
         <w:pStyle w:val="berschrift3"/>
         <w:ind w:left="720" w:hanging="720"/>
       </w:pPr>
-      <w:bookmarkStart w:id="23" w:name="_Toc496352333"/>
-      <w:r>
-        <w:t>&lt;Reliability Requirement One&gt;</w:t>
-      </w:r>
-      <w:bookmarkEnd w:id="23"/>
-    </w:p>
-    <w:p>
-      <w:pPr>
-        <w:pStyle w:val="InfoBlue"/>
-      </w:pPr>
-      <w:r>
-        <w:t>[The requirement description.]</w:t>
-      </w:r>
-    </w:p>
-    <w:p>
-      <w:pPr>
-        <w:pStyle w:val="berschrift2"/>
-      </w:pPr>
-      <w:bookmarkStart w:id="24" w:name="_Toc496352334"/>
-      <w:r>
-        <w:t>Performance</w:t>
-      </w:r>
-      <w:bookmarkEnd w:id="24"/>
-    </w:p>
-    <w:p>
-      <w:pPr>
-        <w:pStyle w:val="InfoBlue"/>
-      </w:pPr>
-      <w:r>
-        <w:t>[The system’s performance characteristics are outlined in this section. Include specific response times. Where applicable, reference related Use Cases by name.</w:t>
-      </w:r>
-    </w:p>
-    <w:p>
-      <w:pPr>
-        <w:pStyle w:val="InfoBlue"/>
-        <w:numPr>
-          <w:ilvl w:val="0"/>
-          <w:numId w:val="4"/>
-        </w:numPr>
-      </w:pPr>
-      <w:r>
-        <w:t>Response time for a transaction (average, maximum)</w:t>
-      </w:r>
-    </w:p>
-    <w:p>
-      <w:pPr>
-        <w:pStyle w:val="InfoBlue"/>
-        <w:numPr>
-          <w:ilvl w:val="0"/>
-          <w:numId w:val="4"/>
-        </w:numPr>
-      </w:pPr>
-      <w:r>
-        <w:t>Throughput, for example, transactions per second</w:t>
-      </w:r>
-    </w:p>
-    <w:p>
-      <w:pPr>
-        <w:pStyle w:val="InfoBlue"/>
-        <w:numPr>
-          <w:ilvl w:val="0"/>
-          <w:numId w:val="4"/>
-        </w:numPr>
-      </w:pPr>
-      <w:r>
-        <w:t>Capacity, for example, the number of customers or transactions the system can accommodate</w:t>
-      </w:r>
-    </w:p>
-    <w:p>
-      <w:pPr>
-        <w:pStyle w:val="InfoBlue"/>
-        <w:numPr>
-          <w:ilvl w:val="0"/>
-          <w:numId w:val="4"/>
-        </w:numPr>
-      </w:pPr>
-      <w:r>
-        <w:t>Degradation modes (what is the acceptable mode of operation when the system has been degraded in some manner)</w:t>
-      </w:r>
-    </w:p>
-    <w:p>
-      <w:pPr>
-        <w:pStyle w:val="InfoBlue"/>
-        <w:numPr>
-          <w:ilvl w:val="0"/>
-          <w:numId w:val="4"/>
-        </w:numPr>
-      </w:pPr>
-      <w:r>
-        <w:t>Resource utilization, such as memory, disk, communications, and so forth.</w:t>
+      <w:bookmarkStart w:id="39" w:name="_Toc496426597"/>
+      <w:r>
+        <w:t>Hardware Interfaces</w:t>
+      </w:r>
+      <w:bookmarkEnd w:id="39"/>
+    </w:p>
+    <w:p>
+      <w:pPr>
+        <w:ind w:firstLine="720"/>
+      </w:pPr>
+      <w:r>
+        <w:t>Not applicable.</w:t>
       </w:r>
     </w:p>
     <w:p>
@@ -4351,381 +4666,93 @@
         <w:pStyle w:val="berschrift3"/>
         <w:ind w:left="720" w:hanging="720"/>
       </w:pPr>
-      <w:bookmarkStart w:id="25" w:name="_Toc496352335"/>
-      <w:r>
-        <w:t>&lt;Performance Requirement One&gt;</w:t>
-      </w:r>
-      <w:bookmarkEnd w:id="25"/>
-    </w:p>
-    <w:p>
-      <w:pPr>
-        <w:pStyle w:val="InfoBlue"/>
-      </w:pPr>
-      <w:r>
-        <w:t>[The requirement description goes here.]</w:t>
-      </w:r>
-    </w:p>
-    <w:p>
-      <w:pPr>
-        <w:pStyle w:val="berschrift2"/>
-      </w:pPr>
-      <w:bookmarkStart w:id="26" w:name="_Toc496352336"/>
-      <w:r>
-        <w:t>Supportability</w:t>
-      </w:r>
-      <w:bookmarkEnd w:id="26"/>
-    </w:p>
-    <w:p>
-      <w:pPr>
-        <w:pStyle w:val="InfoBlue"/>
-      </w:pPr>
-      <w:r>
-        <w:t>[This section indicates any requirements that will enhance the supportability or maintainability of the system being built, including coding standards, naming conventions, class libraries, maintenance access, and maintenance utilities.]</w:t>
-      </w:r>
+      <w:bookmarkStart w:id="40" w:name="_Toc496426598"/>
+      <w:r>
+        <w:t>Software Interfaces</w:t>
+      </w:r>
+      <w:bookmarkEnd w:id="40"/>
     </w:p>
     <w:p>
       <w:pPr>
         <w:pStyle w:val="berschrift3"/>
         <w:ind w:left="720" w:hanging="720"/>
       </w:pPr>
-      <w:bookmarkStart w:id="27" w:name="_Toc496352337"/>
-      <w:r>
-        <w:t>&lt;Supportability Requirement One&gt;</w:t>
-      </w:r>
-      <w:bookmarkEnd w:id="27"/>
-    </w:p>
-    <w:p>
-      <w:pPr>
-        <w:pStyle w:val="InfoBlue"/>
-      </w:pPr>
-      <w:r>
-        <w:t>[The requirement description goes here.]</w:t>
-      </w:r>
+      <w:bookmarkStart w:id="41" w:name="_Toc496426599"/>
+      <w:r>
+        <w:t>Communications Interfaces</w:t>
+      </w:r>
+      <w:bookmarkEnd w:id="41"/>
     </w:p>
     <w:p>
       <w:pPr>
         <w:pStyle w:val="berschrift2"/>
       </w:pPr>
-      <w:bookmarkStart w:id="28" w:name="_Toc496352338"/>
-      <w:r>
-        <w:t>Design Constraints</w:t>
-      </w:r>
-      <w:bookmarkEnd w:id="28"/>
-    </w:p>
-    <w:p>
-      <w:pPr>
-        <w:pStyle w:val="InfoBlue"/>
-      </w:pPr>
-      <w:r>
-        <w:t xml:space="preserve">[This section indicates any design constraints on the system being built. Design constraints represent design decisions that have been mandated and must be adhered to.  Examples include software languages, </w:t>
-      </w:r>
-      <w:r>
-        <w:lastRenderedPageBreak/>
-        <w:t>software process requirements, prescribed use of developmental tools, architectural and design constraints, purchased components, class libraries, and so on.]</w:t>
-      </w:r>
-    </w:p>
-    <w:p>
-      <w:pPr>
-        <w:pStyle w:val="berschrift3"/>
-        <w:ind w:left="720" w:hanging="720"/>
-      </w:pPr>
-      <w:bookmarkStart w:id="29" w:name="_Toc496352339"/>
-      <w:r>
-        <w:t>&lt;Design Constraint One&gt;</w:t>
-      </w:r>
-      <w:bookmarkEnd w:id="29"/>
-    </w:p>
-    <w:p>
-      <w:pPr>
-        <w:pStyle w:val="InfoBlue"/>
-      </w:pPr>
-      <w:r>
-        <w:t>[The requirement description goes here.]</w:t>
+      <w:bookmarkStart w:id="42" w:name="_Toc496426600"/>
+      <w:r>
+        <w:t>Licensing Requirements</w:t>
+      </w:r>
+      <w:bookmarkEnd w:id="42"/>
+    </w:p>
+    <w:p>
+      <w:pPr>
+        <w:ind w:firstLine="720"/>
+      </w:pPr>
+      <w:r>
+        <w:t>Not applicable.</w:t>
       </w:r>
     </w:p>
     <w:p>
       <w:pPr>
         <w:pStyle w:val="berschrift2"/>
       </w:pPr>
-      <w:bookmarkStart w:id="30" w:name="_Toc496352340"/>
-      <w:r>
-        <w:t>On-line User Documentation and Help System Requirements</w:t>
-      </w:r>
-      <w:bookmarkEnd w:id="30"/>
-    </w:p>
-    <w:p>
-      <w:pPr>
-        <w:pStyle w:val="InfoBlue"/>
-      </w:pPr>
-      <w:r>
-        <w:t>[Describes the requirements, if any, for o-line user documentation, help systems, help about notices, and so forth.]</w:t>
+      <w:bookmarkStart w:id="43" w:name="_Toc496426601"/>
+      <w:r>
+        <w:t>Legal, Copyright, and Other Notices</w:t>
+      </w:r>
+      <w:bookmarkEnd w:id="43"/>
+    </w:p>
+    <w:p>
+      <w:pPr>
+        <w:ind w:firstLine="720"/>
+      </w:pPr>
+      <w:r>
+        <w:t>Not applicable.</w:t>
       </w:r>
     </w:p>
     <w:p>
       <w:pPr>
         <w:pStyle w:val="berschrift2"/>
       </w:pPr>
-      <w:bookmarkStart w:id="31" w:name="_Toc496352341"/>
-      <w:r>
-        <w:t>Purchased Components</w:t>
-      </w:r>
-      <w:bookmarkEnd w:id="31"/>
-    </w:p>
-    <w:p>
-      <w:pPr>
-        <w:pStyle w:val="InfoBlue"/>
-      </w:pPr>
-      <w:r>
-        <w:t>[This section describes any purchased components to be used with the system, any applicable licensing or usage restrictions, and any associated compatibility and interoperability or interface standards.]</w:t>
-      </w:r>
-    </w:p>
-    <w:p>
-      <w:pPr>
-        <w:pStyle w:val="berschrift2"/>
-      </w:pPr>
-      <w:bookmarkStart w:id="32" w:name="_Toc496352342"/>
-      <w:r>
-        <w:t>Interfaces</w:t>
-      </w:r>
-      <w:bookmarkEnd w:id="32"/>
-    </w:p>
-    <w:p>
-      <w:pPr>
-        <w:pStyle w:val="InfoBlue"/>
-      </w:pPr>
-      <w:r>
-        <w:t>[This section defines the interfaces that must be supported by the application. It should contain adequate specificity, protocols, ports and logical addresses, and the like, so that the software can be developed and verified against the interface requirements.]</w:t>
-      </w:r>
-    </w:p>
-    <w:p>
-      <w:pPr>
-        <w:pStyle w:val="berschrift3"/>
-        <w:ind w:left="720" w:hanging="720"/>
-      </w:pPr>
-      <w:bookmarkStart w:id="33" w:name="_Toc496352343"/>
-      <w:r>
-        <w:t>User Interfaces</w:t>
-      </w:r>
-      <w:bookmarkEnd w:id="33"/>
-    </w:p>
-    <w:p>
-      <w:pPr>
-        <w:pStyle w:val="InfoBlue"/>
-      </w:pPr>
-      <w:r>
-        <w:t>[Describe the user interfaces that are to be implemented by the software.]</w:t>
-      </w:r>
-    </w:p>
-    <w:p>
-      <w:pPr>
-        <w:pStyle w:val="berschrift3"/>
-        <w:ind w:left="720" w:hanging="720"/>
-      </w:pPr>
-      <w:bookmarkStart w:id="34" w:name="_Toc496352344"/>
-      <w:r>
-        <w:t>Hardware Interfaces</w:t>
-      </w:r>
-      <w:bookmarkEnd w:id="34"/>
-    </w:p>
-    <w:p>
-      <w:pPr>
-        <w:pStyle w:val="InfoBlue"/>
-      </w:pPr>
-      <w:r>
-        <w:t>[This section defines any hardware interfaces that are to be supported by the software, including logical structure, physical addresses, expected behavior, and so on.]</w:t>
-      </w:r>
-    </w:p>
-    <w:p>
-      <w:pPr>
-        <w:pStyle w:val="berschrift3"/>
-        <w:ind w:left="720" w:hanging="720"/>
-      </w:pPr>
-      <w:bookmarkStart w:id="35" w:name="_Toc496352345"/>
-      <w:r>
-        <w:t>Software Interfaces</w:t>
-      </w:r>
-      <w:bookmarkEnd w:id="35"/>
-    </w:p>
-    <w:p>
-      <w:pPr>
-        <w:pStyle w:val="InfoBlue"/>
-      </w:pPr>
-      <w:r>
-        <w:t xml:space="preserve">[This section describes software interfaces to other components of the software system. These may be purchased components, components reused from another application or components being developed for subsystems outside of the scope of this </w:t>
-      </w:r>
-      <w:r>
-        <w:rPr>
-          <w:b/>
-          <w:bCs/>
-        </w:rPr>
-        <w:t>SRS</w:t>
-      </w:r>
-      <w:r>
-        <w:t xml:space="preserve"> but with which this software application must interact.]</w:t>
-      </w:r>
-    </w:p>
-    <w:p>
-      <w:pPr>
-        <w:pStyle w:val="berschrift3"/>
-        <w:ind w:left="720" w:hanging="720"/>
-      </w:pPr>
-      <w:bookmarkStart w:id="36" w:name="_Toc496352346"/>
-      <w:r>
-        <w:t>Communications Interfaces</w:t>
-      </w:r>
-      <w:bookmarkEnd w:id="36"/>
-    </w:p>
-    <w:p>
-      <w:pPr>
-        <w:pStyle w:val="InfoBlue"/>
-      </w:pPr>
-      <w:r>
-        <w:t>[Describe any communications interfaces to other systems or devices such as local area networks, remote serial devices, and so forth.]</w:t>
-      </w:r>
-    </w:p>
-    <w:p>
-      <w:pPr>
-        <w:pStyle w:val="berschrift2"/>
-      </w:pPr>
-      <w:bookmarkStart w:id="37" w:name="_Toc496352347"/>
-      <w:r>
-        <w:t>Licensing Requirements</w:t>
-      </w:r>
-      <w:bookmarkEnd w:id="37"/>
-    </w:p>
-    <w:p>
-      <w:pPr>
-        <w:pStyle w:val="InfoBlue"/>
-      </w:pPr>
-      <w:r>
-        <w:t>[Defines any licensing enforcement requirements or other usage restriction requirements that are to be exhibited by the software.]</w:t>
-      </w:r>
-    </w:p>
-    <w:p>
-      <w:pPr>
-        <w:pStyle w:val="berschrift2"/>
-      </w:pPr>
-      <w:bookmarkStart w:id="38" w:name="_Toc496352348"/>
-      <w:r>
-        <w:t>Legal, Copyright, and Other Notices</w:t>
-      </w:r>
-      <w:bookmarkEnd w:id="38"/>
-    </w:p>
-    <w:p>
-      <w:pPr>
-        <w:pStyle w:val="InfoBlue"/>
-      </w:pPr>
-      <w:r>
-        <w:t>[This section describes any necessary legal disclaimers, warranties, copyright notices, patent notices, wordmark, trademark, or logo compliance issues for the software.]</w:t>
-      </w:r>
-    </w:p>
-    <w:p>
-      <w:pPr>
-        <w:pStyle w:val="berschrift2"/>
-      </w:pPr>
-      <w:bookmarkStart w:id="39" w:name="_Toc496352349"/>
+      <w:bookmarkStart w:id="44" w:name="_Toc496426602"/>
       <w:r>
         <w:t>Applicable Standards</w:t>
       </w:r>
-      <w:bookmarkEnd w:id="39"/>
-    </w:p>
-    <w:p>
-      <w:pPr>
-        <w:pStyle w:val="InfoBlue"/>
-      </w:pPr>
-      <w:r>
-        <w:t>[This section describes by reference any applicable standard and the specific sections of any such standards which apply to the system being described. For example, this could include legal, quality and regulatory standards, industry standards for usability, interoperability, internationalization, operating system compliance, and so forth.]</w:t>
+      <w:bookmarkEnd w:id="44"/>
+    </w:p>
+    <w:p>
+      <w:pPr>
+        <w:ind w:firstLine="720"/>
+      </w:pPr>
+      <w:r>
+        <w:t>Not applicable.</w:t>
       </w:r>
     </w:p>
     <w:p>
       <w:pPr>
         <w:pStyle w:val="berschrift1"/>
       </w:pPr>
-      <w:bookmarkStart w:id="40" w:name="_Toc496352350"/>
+      <w:bookmarkStart w:id="45" w:name="_Toc496426603"/>
       <w:r>
         <w:t>Supporting Information</w:t>
       </w:r>
-      <w:bookmarkEnd w:id="40"/>
-    </w:p>
-    <w:p>
-      <w:pPr>
-        <w:pStyle w:val="InfoBlue"/>
-      </w:pPr>
-      <w:r>
-        <w:t xml:space="preserve">[The supporting information makes the </w:t>
-      </w:r>
-      <w:r>
-        <w:rPr>
-          <w:b/>
-          <w:bCs/>
-        </w:rPr>
-        <w:t>SRS</w:t>
-      </w:r>
-      <w:r>
-        <w:t xml:space="preserve"> easier to use.  It includes:</w:t>
-      </w:r>
-    </w:p>
-    <w:p>
-      <w:pPr>
-        <w:pStyle w:val="InfoBlue"/>
-        <w:numPr>
-          <w:ilvl w:val="0"/>
-          <w:numId w:val="5"/>
-        </w:numPr>
-      </w:pPr>
-      <w:r>
-        <w:lastRenderedPageBreak/>
-        <w:t>Table of contents</w:t>
-      </w:r>
-    </w:p>
-    <w:p>
-      <w:pPr>
-        <w:pStyle w:val="InfoBlue"/>
-        <w:numPr>
-          <w:ilvl w:val="0"/>
-          <w:numId w:val="5"/>
-        </w:numPr>
-      </w:pPr>
-      <w:r>
-        <w:t>Index</w:t>
-      </w:r>
-    </w:p>
-    <w:p>
-      <w:pPr>
-        <w:pStyle w:val="InfoBlue"/>
-        <w:numPr>
-          <w:ilvl w:val="0"/>
-          <w:numId w:val="5"/>
-        </w:numPr>
-      </w:pPr>
-      <w:r>
-        <w:t>Appendices</w:t>
-      </w:r>
-    </w:p>
-    <w:p>
-      <w:pPr>
-        <w:pStyle w:val="InfoBlue"/>
-      </w:pPr>
-      <w:r>
-        <w:t xml:space="preserve">These may include use-case storyboards or user-interface prototypes. When appendices are included, the </w:t>
-      </w:r>
-      <w:r>
-        <w:rPr>
-          <w:b/>
-          <w:bCs/>
-        </w:rPr>
-        <w:t>SRS</w:t>
-      </w:r>
-      <w:r>
-        <w:t xml:space="preserve"> should explicitly state </w:t>
-      </w:r>
-      <w:proofErr w:type="gramStart"/>
-      <w:r>
-        <w:t>whether or not</w:t>
-      </w:r>
-      <w:proofErr w:type="gramEnd"/>
-      <w:r>
-        <w:t xml:space="preserve"> the appendices are to be considered part of the requirements.]</w:t>
+      <w:bookmarkEnd w:id="45"/>
+    </w:p>
+    <w:p>
+      <w:pPr>
+        <w:ind w:firstLine="720"/>
+      </w:pPr>
+      <w:r>
+        <w:t>To be determined.</w:t>
       </w:r>
     </w:p>
     <w:sectPr>
@@ -4863,19 +4890,7 @@
             <w:sym w:font="Symbol" w:char="F0D3"/>
           </w:r>
           <w:r>
-            <w:fldChar w:fldCharType="begin"/>
-          </w:r>
-          <w:r>
-            <w:instrText xml:space="preserve"> DOCPROPERTY "Company"  \* MERGEFORMAT </w:instrText>
-          </w:r>
-          <w:r>
-            <w:fldChar w:fldCharType="separate"/>
-          </w:r>
-          <w:r>
-            <w:t>&lt;Company Name&gt;</w:t>
-          </w:r>
-          <w:r>
-            <w:fldChar w:fldCharType="end"/>
+            <w:t>DFFC</w:t>
           </w:r>
           <w:r>
             <w:t xml:space="preserve">, </w:t>
@@ -4940,7 +4955,7 @@
               <w:rStyle w:val="Seitenzahl"/>
               <w:noProof/>
             </w:rPr>
-            <w:t>8</w:t>
+            <w:t>4</w:t>
           </w:r>
           <w:r>
             <w:rPr>
@@ -5032,39 +5047,7 @@
         <w:b/>
         <w:sz w:val="36"/>
       </w:rPr>
-      <w:fldChar w:fldCharType="begin"/>
-    </w:r>
-    <w:r>
-      <w:rPr>
-        <w:rFonts w:ascii="Arial" w:hAnsi="Arial"/>
-        <w:b/>
-        <w:sz w:val="36"/>
-      </w:rPr>
-      <w:instrText xml:space="preserve"> DOCPROPERTY  Company  \* MERGEFORMAT </w:instrText>
-    </w:r>
-    <w:r>
-      <w:rPr>
-        <w:rFonts w:ascii="Arial" w:hAnsi="Arial"/>
-        <w:b/>
-        <w:sz w:val="36"/>
-      </w:rPr>
-      <w:fldChar w:fldCharType="separate"/>
-    </w:r>
-    <w:r>
-      <w:rPr>
-        <w:rFonts w:ascii="Arial" w:hAnsi="Arial"/>
-        <w:b/>
-        <w:sz w:val="36"/>
-      </w:rPr>
-      <w:t>&lt;Company Name&gt;</w:t>
-    </w:r>
-    <w:r>
-      <w:rPr>
-        <w:rFonts w:ascii="Arial" w:hAnsi="Arial"/>
-        <w:b/>
-        <w:sz w:val="36"/>
-      </w:rPr>
-      <w:fldChar w:fldCharType="end"/>
+      <w:t>DFFC</w:t>
     </w:r>
   </w:p>
   <w:p>
@@ -5090,7 +5073,7 @@
 <w:hdr xmlns:wpc="http://schemas.microsoft.com/office/word/2010/wordprocessingCanvas" xmlns:cx="http://schemas.microsoft.com/office/drawing/2014/chartex" xmlns:cx1="http://schemas.microsoft.com/office/drawing/2015/9/8/chartex" xmlns:cx2="http://schemas.microsoft.com/office/drawing/2015/10/21/chartex" xmlns:cx3="http://schemas.microsoft.com/office/drawing/2016/5/9/chartex" xmlns:cx4="http://schemas.microsoft.com/office/drawing/2016/5/10/chartex" xmlns:cx5="http://schemas.microsoft.com/office/drawing/2016/5/11/chartex" xmlns:cx6="http://schemas.microsoft.com/office/drawing/2016/5/12/chartex" xmlns:cx7="http://schemas.microsoft.com/office/drawing/2016/5/13/chartex" xmlns:cx8="http://schemas.microsoft.com/office/drawing/2016/5/14/chartex" xmlns:mc="http://schemas.openxmlformats.org/markup-compatibility/2006" xmlns:aink="http://schemas.microsoft.com/office/drawing/2016/ink" xmlns:am3d="http://schemas.microsoft.com/office/drawing/2017/model3d" xmlns:o="urn:schemas-microsoft-com:office:office" xmlns:r="http://schemas.openxmlformats.org/officeDocument/2006/relationships" xmlns:m="http://schemas.openxmlformats.org/officeDocument/2006/math" xmlns:v="urn:schemas-microsoft-com:vml" xmlns:wp14="http://schemas.microsoft.com/office/word/2010/wordprocessingDrawing" xmlns:wp="http://schemas.openxmlformats.org/drawingml/2006/wordprocessingDrawing" xmlns:w10="urn:schemas-microsoft-com:office:word" xmlns:w="http://schemas.openxmlformats.org/wordprocessingml/2006/main" xmlns:w14="http://schemas.microsoft.com/office/word/2010/wordml" xmlns:w15="http://schemas.microsoft.com/office/word/2012/wordml" xmlns:w16cid="http://schemas.microsoft.com/office/word/2016/wordml/cid" xmlns:w16se="http://schemas.microsoft.com/office/word/2015/wordml/symex" xmlns:wpg="http://schemas.microsoft.com/office/word/2010/wordprocessingGroup" xmlns:wpi="http://schemas.microsoft.com/office/word/2010/wordprocessingInk" xmlns:wne="http://schemas.microsoft.com/office/word/2006/wordml" xmlns:wps="http://schemas.microsoft.com/office/word/2010/wordprocessingShape" mc:Ignorable="w14 w15 w16se w16cid wp14">
   <w:tbl>
     <w:tblPr>
-      <w:tblW w:w="0" w:type="auto"/>
+      <w:tblW w:w="9558" w:type="dxa"/>
       <w:tblBorders>
         <w:top w:val="single" w:sz="6" w:space="0" w:color="auto"/>
         <w:left w:val="single" w:sz="6" w:space="0" w:color="auto"/>
@@ -5132,7 +5115,10 @@
             <w:ind w:right="68"/>
           </w:pPr>
           <w:r>
-            <w:t xml:space="preserve">  Version:           0.1</w:t>
+            <w:t xml:space="preserve">  Version:           </w:t>
+          </w:r>
+          <w:r>
+            <w:t>1.0</w:t>
           </w:r>
         </w:p>
       </w:tc>
@@ -5143,21 +5129,11 @@
           <w:tcW w:w="6379" w:type="dxa"/>
         </w:tcPr>
         <w:p>
-          <w:r>
-            <w:fldChar w:fldCharType="begin"/>
-          </w:r>
-          <w:r>
-            <w:instrText xml:space="preserve"> TITLE  \* MERGEFORMAT </w:instrText>
-          </w:r>
-          <w:r>
-            <w:fldChar w:fldCharType="separate"/>
-          </w:r>
-          <w:r>
-            <w:t>Software Requirements Specification</w:t>
-          </w:r>
-          <w:r>
-            <w:fldChar w:fldCharType="end"/>
-          </w:r>
+          <w:fldSimple w:instr=" TITLE  \* MERGEFORMAT ">
+            <w:r>
+              <w:t>Software Requirements Specification</w:t>
+            </w:r>
+          </w:fldSimple>
         </w:p>
       </w:tc>
       <w:tc>
@@ -5167,19 +5143,6 @@
         <w:p>
           <w:r>
             <w:t xml:space="preserve">  Date:  21/10/17</w:t>
-          </w:r>
-        </w:p>
-      </w:tc>
-    </w:tr>
-    <w:tr>
-      <w:tc>
-        <w:tcPr>
-          <w:tcW w:w="9558" w:type="dxa"/>
-          <w:gridSpan w:val="2"/>
-        </w:tcPr>
-        <w:p>
-          <w:r>
-            <w:t>&lt;document identifier&gt;</w:t>
           </w:r>
         </w:p>
       </w:tc>
@@ -7400,7 +7363,7 @@
 </file>
 
 <file path=customXml/itemProps1.xml><?xml version="1.0" encoding="utf-8"?>
-<ds:datastoreItem xmlns:ds="http://schemas.openxmlformats.org/officeDocument/2006/customXml" ds:itemID="{92151A82-01AC-42C5-8B7E-B3A331E8F4E0}">
+<ds:datastoreItem xmlns:ds="http://schemas.openxmlformats.org/officeDocument/2006/customXml" ds:itemID="{3AAA2C3B-8CAB-4EB0-881E-AD00F3DBD1FE}">
   <ds:schemaRefs>
     <ds:schemaRef ds:uri="http://schemas.openxmlformats.org/officeDocument/2006/bibliography"/>
   </ds:schemaRefs>

</xml_diff>

<commit_message>
Update SRS-Link to Use Case Diagram; fixing typos
</commit_message>
<xml_diff>
--- a/doc/Software Requirements Specification.docx
+++ b/doc/Software Requirements Specification.docx
@@ -30,11 +30,21 @@
         <w:pStyle w:val="Titel"/>
         <w:jc w:val="right"/>
       </w:pPr>
-      <w:fldSimple w:instr=" TITLE  \* MERGEFORMAT ">
-        <w:r>
-          <w:t>Software Requirements Specification</w:t>
-        </w:r>
-      </w:fldSimple>
+      <w:r>
+        <w:fldChar w:fldCharType="begin"/>
+      </w:r>
+      <w:r>
+        <w:instrText xml:space="preserve"> TITLE  \* MERGEFORMAT </w:instrText>
+      </w:r>
+      <w:r>
+        <w:fldChar w:fldCharType="separate"/>
+      </w:r>
+      <w:r>
+        <w:t>Software Requirements Specification</w:t>
+      </w:r>
+      <w:r>
+        <w:fldChar w:fldCharType="end"/>
+      </w:r>
     </w:p>
     <w:p/>
     <w:p/>
@@ -81,8 +91,12 @@
       <w:pPr>
         <w:pStyle w:val="Textkrper"/>
         <w:sectPr>
-          <w:headerReference w:type="default" r:id="rId8"/>
-          <w:footerReference w:type="even" r:id="rId9"/>
+          <w:headerReference w:type="even" r:id="rId8"/>
+          <w:headerReference w:type="default" r:id="rId9"/>
+          <w:footerReference w:type="even" r:id="rId10"/>
+          <w:footerReference w:type="default" r:id="rId11"/>
+          <w:headerReference w:type="first" r:id="rId12"/>
+          <w:footerReference w:type="first" r:id="rId13"/>
           <w:pgSz w:w="12240" w:h="15840" w:code="1"/>
           <w:pgMar w:top="1440" w:right="1440" w:bottom="1440" w:left="1440" w:header="720" w:footer="720" w:gutter="0"/>
           <w:cols w:space="720"/>
@@ -3849,37 +3863,67 @@
       <w:r>
         <w:fldChar w:fldCharType="end"/>
       </w:r>
-      <w:bookmarkStart w:id="0" w:name="_GoBack"/>
+      <w:r>
+        <w:br w:type="page"/>
+      </w:r>
+      <w:r>
+        <w:lastRenderedPageBreak/>
+        <w:fldChar w:fldCharType="begin"/>
+      </w:r>
+      <w:r>
+        <w:instrText xml:space="preserve"> TITLE  \* MERGEFORMAT </w:instrText>
+      </w:r>
+      <w:r>
+        <w:fldChar w:fldCharType="separate"/>
+      </w:r>
+      <w:r>
+        <w:t>Software Requirements Specification</w:t>
+      </w:r>
+      <w:r>
+        <w:fldChar w:fldCharType="end"/>
+      </w:r>
+      <w:r>
+        <w:t xml:space="preserve"> </w:t>
+      </w:r>
+    </w:p>
+    <w:p>
+      <w:pPr>
+        <w:pStyle w:val="berschrift1"/>
+      </w:pPr>
+      <w:bookmarkStart w:id="0" w:name="_Toc496426559"/>
+      <w:r>
+        <w:t>Introduction</w:t>
+      </w:r>
       <w:bookmarkEnd w:id="0"/>
-      <w:r>
-        <w:br w:type="page"/>
-      </w:r>
-      <w:fldSimple w:instr=" TITLE  \* MERGEFORMAT ">
-        <w:r>
-          <w:t>Software Requirements Specification</w:t>
-        </w:r>
-      </w:fldSimple>
-      <w:r>
-        <w:t xml:space="preserve"> </w:t>
-      </w:r>
-    </w:p>
-    <w:p>
-      <w:pPr>
-        <w:pStyle w:val="berschrift1"/>
-      </w:pPr>
-      <w:bookmarkStart w:id="1" w:name="_Toc496426559"/>
-      <w:r>
-        <w:t>Introduction</w:t>
+    </w:p>
+    <w:p>
+      <w:pPr>
+        <w:pStyle w:val="berschrift2"/>
+      </w:pPr>
+      <w:bookmarkStart w:id="1" w:name="_Toc496426560"/>
+      <w:r>
+        <w:t>Purpose</w:t>
       </w:r>
       <w:bookmarkEnd w:id="1"/>
     </w:p>
     <w:p>
       <w:pPr>
+        <w:ind w:left="720"/>
+      </w:pPr>
+      <w:r>
+        <w:t>This SRS will define our project and will give a detailed description</w:t>
+      </w:r>
+      <w:r>
+        <w:t xml:space="preserve"> of all its features.</w:t>
+      </w:r>
+    </w:p>
+    <w:p>
+      <w:pPr>
         <w:pStyle w:val="berschrift2"/>
       </w:pPr>
-      <w:bookmarkStart w:id="2" w:name="_Toc496426560"/>
-      <w:r>
-        <w:t>Purpose</w:t>
+      <w:bookmarkStart w:id="2" w:name="_Toc496426561"/>
+      <w:r>
+        <w:t>Scope</w:t>
       </w:r>
       <w:bookmarkEnd w:id="2"/>
     </w:p>
@@ -3887,20 +3931,22 @@
       <w:pPr>
         <w:ind w:left="720"/>
       </w:pPr>
-      <w:r>
-        <w:t>This SRS will define our project and will give a detailed description</w:t>
-      </w:r>
-      <w:r>
-        <w:t xml:space="preserve"> of all its features.</w:t>
+      <w:proofErr w:type="spellStart"/>
+      <w:r>
+        <w:t>WakeMeInTime</w:t>
+      </w:r>
+      <w:proofErr w:type="spellEnd"/>
+      <w:r>
+        <w:t xml:space="preserve"> will be an application that will help you organize your appointments automatically. As such the focus of this project will be mobile platforms, specifically the Android system.</w:t>
       </w:r>
     </w:p>
     <w:p>
       <w:pPr>
         <w:pStyle w:val="berschrift2"/>
       </w:pPr>
-      <w:bookmarkStart w:id="3" w:name="_Toc496426561"/>
-      <w:r>
-        <w:t>Scope</w:t>
+      <w:bookmarkStart w:id="3" w:name="_Toc496426562"/>
+      <w:r>
+        <w:t>Definitions, Acronyms, and Abbreviations</w:t>
       </w:r>
       <w:bookmarkEnd w:id="3"/>
     </w:p>
@@ -3908,22 +3954,17 @@
       <w:pPr>
         <w:ind w:left="720"/>
       </w:pPr>
-      <w:proofErr w:type="spellStart"/>
-      <w:r>
-        <w:t>WakeMeInTime</w:t>
-      </w:r>
-      <w:proofErr w:type="spellEnd"/>
-      <w:r>
-        <w:t xml:space="preserve"> will be an application that will help you organize your appointments automatically. As such the focus of this project will be mobile platforms, specifically the Android system.</w:t>
+      <w:r>
+        <w:t>Not applicable</w:t>
       </w:r>
     </w:p>
     <w:p>
       <w:pPr>
         <w:pStyle w:val="berschrift2"/>
       </w:pPr>
-      <w:bookmarkStart w:id="4" w:name="_Toc496426562"/>
-      <w:r>
-        <w:t>Definitions, Acronyms, and Abbreviations</w:t>
+      <w:bookmarkStart w:id="4" w:name="_Toc496426563"/>
+      <w:r>
+        <w:t>References</w:t>
       </w:r>
       <w:bookmarkEnd w:id="4"/>
     </w:p>
@@ -3939,29 +3980,11 @@
       <w:pPr>
         <w:pStyle w:val="berschrift2"/>
       </w:pPr>
-      <w:bookmarkStart w:id="5" w:name="_Toc496426563"/>
-      <w:r>
-        <w:t>References</w:t>
+      <w:bookmarkStart w:id="5" w:name="_Toc496426564"/>
+      <w:r>
+        <w:t>Overview</w:t>
       </w:r>
       <w:bookmarkEnd w:id="5"/>
-    </w:p>
-    <w:p>
-      <w:pPr>
-        <w:ind w:left="720"/>
-      </w:pPr>
-      <w:r>
-        <w:t>Not applicable</w:t>
-      </w:r>
-    </w:p>
-    <w:p>
-      <w:pPr>
-        <w:pStyle w:val="berschrift2"/>
-      </w:pPr>
-      <w:bookmarkStart w:id="6" w:name="_Toc496426564"/>
-      <w:r>
-        <w:t>Overview</w:t>
-      </w:r>
-      <w:bookmarkEnd w:id="6"/>
     </w:p>
     <w:p>
       <w:pPr>
@@ -4012,47 +4035,28 @@
       <w:pPr>
         <w:pStyle w:val="berschrift1"/>
       </w:pPr>
-      <w:bookmarkStart w:id="7" w:name="_Toc496426565"/>
+      <w:bookmarkStart w:id="6" w:name="_Toc496426565"/>
       <w:r>
         <w:lastRenderedPageBreak/>
         <w:t>Overall Description</w:t>
       </w:r>
-      <w:bookmarkEnd w:id="7"/>
-    </w:p>
-    <w:p>
-      <w:r>
-        <w:t>The following Use Case Diagram will show you the main features of our application.</w:t>
-      </w:r>
-    </w:p>
-    <w:p/>
-    <w:p>
-      <w:pPr>
-        <w:ind w:left="720"/>
-      </w:pPr>
-      <w:r>
-        <w:fldChar w:fldCharType="begin"/>
-      </w:r>
-      <w:r>
-        <w:instrText xml:space="preserve"> INCLUDEPICTURE  "https://github.com/flowriance/DFFC/blob/master/doc/WakeMeInTime.png?raw=true" \* MERGEFORMATINET </w:instrText>
-      </w:r>
-      <w:r>
-        <w:fldChar w:fldCharType="separate"/>
-      </w:r>
-      <w:r>
-        <w:fldChar w:fldCharType="begin"/>
-      </w:r>
-      <w:r>
-        <w:instrText xml:space="preserve"> </w:instrText>
-      </w:r>
-      <w:r>
-        <w:instrText>INCLUDEPICTURE  "https://github.com/flowriance/DFFC/blob/master/doc/WakeMeInTime.png?raw=true" \* MERGEFORMATINET</w:instrText>
-      </w:r>
-      <w:r>
-        <w:instrText xml:space="preserve"> </w:instrText>
-      </w:r>
-      <w:r>
-        <w:fldChar w:fldCharType="separate"/>
-      </w:r>
+      <w:bookmarkEnd w:id="6"/>
+    </w:p>
+    <w:p>
+      <w:r>
+        <w:t>The following Use Case Diagram will show you the m</w:t>
+      </w:r>
+      <w:r>
+        <w:t>a</w:t>
+      </w:r>
+      <w:r>
+        <w:t>in features of our application.</w:t>
+      </w:r>
+    </w:p>
+    <w:p>
+      <w:pPr>
+        <w:jc w:val="center"/>
+      </w:pPr>
       <w:r>
         <w:pict>
           <v:shapetype id="_x0000_t75" coordsize="21600,21600" o:spt="75" o:preferrelative="t" path="m@4@5l@4@11@9@11@9@5xe" filled="f" stroked="f">
@@ -4074,62 +4078,61 @@
             <v:path o:extrusionok="f" gradientshapeok="t" o:connecttype="rect"/>
             <o:lock v:ext="edit" aspectratio="t"/>
           </v:shapetype>
-          <v:shape id="_x0000_i1025" type="#_x0000_t75" style="width:413.25pt;height:1in">
-            <v:imagedata r:id="rId10" r:href="rId11"/>
+          <v:shape id="_x0000_i1031" type="#_x0000_t75" style="width:393.2pt;height:606.05pt">
+            <v:imagedata r:id="rId14"/>
           </v:shape>
         </w:pict>
       </w:r>
       <w:r>
-        <w:fldChar w:fldCharType="end"/>
-      </w:r>
-      <w:r>
-        <w:fldChar w:fldCharType="end"/>
-      </w:r>
-    </w:p>
+        <w:br w:type="page"/>
+      </w:r>
+    </w:p>
+    <w:p/>
     <w:p>
       <w:pPr>
         <w:pStyle w:val="berschrift1"/>
-        <w:numPr>
-          <w:ilvl w:val="0"/>
-          <w:numId w:val="0"/>
-        </w:numPr>
-      </w:pPr>
-    </w:p>
-    <w:p>
-      <w:pPr>
-        <w:pStyle w:val="berschrift1"/>
-      </w:pPr>
-      <w:bookmarkStart w:id="8" w:name="_Toc496426566"/>
+      </w:pPr>
+      <w:bookmarkStart w:id="7" w:name="_Toc496426566"/>
       <w:r>
         <w:t>Specific Requirements</w:t>
       </w:r>
+      <w:bookmarkEnd w:id="7"/>
+    </w:p>
+    <w:p>
+      <w:pPr>
+        <w:pStyle w:val="berschrift2"/>
+      </w:pPr>
+      <w:bookmarkStart w:id="8" w:name="_Toc496426567"/>
+      <w:r>
+        <w:t>Functionality</w:t>
+      </w:r>
       <w:bookmarkEnd w:id="8"/>
-      <w:r>
-        <w:t xml:space="preserve"> </w:t>
-      </w:r>
-    </w:p>
-    <w:p>
-      <w:pPr>
-        <w:pStyle w:val="Textkrper"/>
-      </w:pPr>
-    </w:p>
-    <w:p>
-      <w:pPr>
-        <w:pStyle w:val="berschrift2"/>
-      </w:pPr>
-      <w:bookmarkStart w:id="9" w:name="_Toc496426567"/>
-      <w:r>
-        <w:t>Functionality</w:t>
+    </w:p>
+    <w:p>
+      <w:pPr>
+        <w:pStyle w:val="berschrift3"/>
+      </w:pPr>
+      <w:bookmarkStart w:id="9" w:name="_Toc496426568"/>
+      <w:r>
+        <w:t>Register</w:t>
       </w:r>
       <w:bookmarkEnd w:id="9"/>
     </w:p>
     <w:p>
       <w:pPr>
+        <w:ind w:left="720"/>
+      </w:pPr>
+      <w:r>
+        <w:t>The user can register, primarily with his Google account, since most of our functionality is based on Google services.</w:t>
+      </w:r>
+    </w:p>
+    <w:p>
+      <w:pPr>
         <w:pStyle w:val="berschrift3"/>
       </w:pPr>
-      <w:bookmarkStart w:id="10" w:name="_Toc496426568"/>
-      <w:r>
-        <w:t>Register</w:t>
+      <w:bookmarkStart w:id="10" w:name="_Toc496426569"/>
+      <w:r>
+        <w:t>Login</w:t>
       </w:r>
       <w:bookmarkEnd w:id="10"/>
     </w:p>
@@ -4138,165 +4141,153 @@
         <w:ind w:left="720"/>
       </w:pPr>
       <w:r>
-        <w:t>The user can register, primarily with his Google account, since most of our functionality is based on Google services.</w:t>
+        <w:t>The user can log in to our app by providing his Google account information.</w:t>
       </w:r>
     </w:p>
     <w:p>
       <w:pPr>
         <w:pStyle w:val="berschrift3"/>
       </w:pPr>
-      <w:bookmarkStart w:id="11" w:name="_Toc496426569"/>
-      <w:r>
-        <w:t>Login</w:t>
+      <w:bookmarkStart w:id="11" w:name="_Toc496426570"/>
+      <w:r>
+        <w:t>Logout</w:t>
       </w:r>
       <w:bookmarkEnd w:id="11"/>
     </w:p>
     <w:p>
       <w:pPr>
+        <w:ind w:firstLine="720"/>
+      </w:pPr>
+      <w:r>
+        <w:t>The user can log out.</w:t>
+      </w:r>
+    </w:p>
+    <w:p>
+      <w:pPr>
+        <w:pStyle w:val="berschrift3"/>
+      </w:pPr>
+      <w:bookmarkStart w:id="12" w:name="_Toc496426571"/>
+      <w:r>
+        <w:t>Get calendar data</w:t>
+      </w:r>
+      <w:bookmarkEnd w:id="12"/>
+    </w:p>
+    <w:p>
+      <w:pPr>
         <w:ind w:left="720"/>
       </w:pPr>
       <w:r>
-        <w:t>The user can log in to our app by providing his Google account information.</w:t>
+        <w:t>The a</w:t>
+      </w:r>
+      <w:r>
+        <w:t xml:space="preserve">pp </w:t>
+      </w:r>
+      <w:r>
+        <w:t>can connect to your Google</w:t>
+      </w:r>
+      <w:r>
+        <w:t xml:space="preserve"> Calendar and read</w:t>
+      </w:r>
+      <w:r>
+        <w:t xml:space="preserve"> your</w:t>
+      </w:r>
+      <w:r>
+        <w:t xml:space="preserve"> appointment information.</w:t>
       </w:r>
     </w:p>
     <w:p>
       <w:pPr>
         <w:pStyle w:val="berschrift3"/>
       </w:pPr>
-      <w:bookmarkStart w:id="12" w:name="_Toc496426570"/>
-      <w:r>
-        <w:t>Logout</w:t>
-      </w:r>
-      <w:bookmarkEnd w:id="12"/>
-    </w:p>
-    <w:p>
-      <w:pPr>
-        <w:ind w:firstLine="720"/>
-      </w:pPr>
-      <w:r>
-        <w:t>The user can log out.</w:t>
+      <w:bookmarkStart w:id="13" w:name="_Toc496426572"/>
+      <w:r>
+        <w:t>Get traffic information</w:t>
+      </w:r>
+      <w:bookmarkEnd w:id="13"/>
+    </w:p>
+    <w:p>
+      <w:pPr>
+        <w:ind w:left="720"/>
+      </w:pPr>
+      <w:r>
+        <w:t>The app can use Google to check for traffic data and can also use “Deutsche Bahn” data or other local transportation service to get information about public transport</w:t>
+      </w:r>
+      <w:r>
+        <w:t>ation</w:t>
+      </w:r>
+      <w:r>
+        <w:t>.</w:t>
       </w:r>
     </w:p>
     <w:p>
       <w:pPr>
         <w:pStyle w:val="berschrift3"/>
       </w:pPr>
-      <w:bookmarkStart w:id="13" w:name="_Toc496426571"/>
-      <w:r>
-        <w:t>Get calendar data</w:t>
-      </w:r>
-      <w:bookmarkEnd w:id="13"/>
+      <w:bookmarkStart w:id="14" w:name="_Toc496426573"/>
+      <w:r>
+        <w:t>Set alarm</w:t>
+      </w:r>
+      <w:bookmarkEnd w:id="14"/>
     </w:p>
     <w:p>
       <w:pPr>
         <w:ind w:left="720"/>
       </w:pPr>
       <w:r>
-        <w:t>The a</w:t>
-      </w:r>
-      <w:r>
-        <w:t xml:space="preserve">pp </w:t>
-      </w:r>
-      <w:r>
-        <w:t>can connect to your Google</w:t>
-      </w:r>
-      <w:r>
-        <w:t xml:space="preserve"> Calendar and read</w:t>
-      </w:r>
-      <w:r>
-        <w:t xml:space="preserve"> your</w:t>
-      </w:r>
-      <w:r>
-        <w:t xml:space="preserve"> appointment information.</w:t>
+        <w:t xml:space="preserve">The app has access </w:t>
+      </w:r>
+      <w:r>
+        <w:t>to the alarm</w:t>
+      </w:r>
+      <w:r>
+        <w:t xml:space="preserve"> and can set </w:t>
+      </w:r>
+      <w:r>
+        <w:t>it</w:t>
+      </w:r>
+      <w:r>
+        <w:t xml:space="preserve"> and change </w:t>
+      </w:r>
+      <w:r>
+        <w:t>the</w:t>
+      </w:r>
+      <w:r>
+        <w:t xml:space="preserve"> alarm settings.</w:t>
       </w:r>
     </w:p>
     <w:p>
       <w:pPr>
         <w:pStyle w:val="berschrift3"/>
       </w:pPr>
-      <w:bookmarkStart w:id="14" w:name="_Toc496426572"/>
-      <w:r>
-        <w:t>Get traffic information</w:t>
-      </w:r>
-      <w:bookmarkEnd w:id="14"/>
+      <w:bookmarkStart w:id="15" w:name="_Toc496426574"/>
+      <w:r>
+        <w:t>Set notification</w:t>
+      </w:r>
+      <w:bookmarkEnd w:id="15"/>
     </w:p>
     <w:p>
       <w:pPr>
         <w:ind w:left="720"/>
       </w:pPr>
       <w:r>
-        <w:t>The app can use Google to check for traffic data and can also use “Deutsche Bahn” data or other local transportation service to get information about public transport</w:t>
-      </w:r>
-      <w:r>
-        <w:t>ation</w:t>
-      </w:r>
-      <w:r>
-        <w:t>.</w:t>
+        <w:t>The app will show you various notifications about your appointments, or how much time you have left.</w:t>
       </w:r>
     </w:p>
     <w:p>
       <w:pPr>
         <w:pStyle w:val="berschrift3"/>
       </w:pPr>
-      <w:bookmarkStart w:id="15" w:name="_Toc496426573"/>
-      <w:r>
-        <w:t>Set alarm</w:t>
-      </w:r>
-      <w:bookmarkEnd w:id="15"/>
-    </w:p>
-    <w:p>
-      <w:pPr>
-        <w:ind w:left="720"/>
-      </w:pPr>
-      <w:r>
-        <w:t xml:space="preserve">The app has access </w:t>
-      </w:r>
-      <w:r>
-        <w:t>to the alarm</w:t>
-      </w:r>
-      <w:r>
-        <w:t xml:space="preserve"> and can set </w:t>
-      </w:r>
-      <w:r>
-        <w:t>it</w:t>
-      </w:r>
-      <w:r>
-        <w:t xml:space="preserve"> and change </w:t>
-      </w:r>
-      <w:r>
-        <w:t>the</w:t>
-      </w:r>
-      <w:r>
-        <w:t xml:space="preserve"> alarm settings.</w:t>
-      </w:r>
-    </w:p>
-    <w:p>
-      <w:pPr>
-        <w:pStyle w:val="berschrift3"/>
-      </w:pPr>
-      <w:bookmarkStart w:id="16" w:name="_Toc496426574"/>
-      <w:r>
-        <w:t>Set notification</w:t>
+      <w:bookmarkStart w:id="16" w:name="_Toc496426575"/>
+      <w:r>
+        <w:t>Chang</w:t>
+      </w:r>
+      <w:r>
+        <w:t>e</w:t>
+      </w:r>
+      <w:r>
+        <w:t xml:space="preserve"> settings</w:t>
       </w:r>
       <w:bookmarkEnd w:id="16"/>
-    </w:p>
-    <w:p>
-      <w:pPr>
-        <w:ind w:left="720"/>
-      </w:pPr>
-      <w:r>
-        <w:t>The app will show you various notifications about your appointments, or how much time you have left.</w:t>
-      </w:r>
-    </w:p>
-    <w:p>
-      <w:pPr>
-        <w:pStyle w:val="berschrift3"/>
-      </w:pPr>
-      <w:bookmarkStart w:id="17" w:name="_Toc496426575"/>
-      <w:r>
-        <w:t>Chang settings</w:t>
-      </w:r>
-      <w:bookmarkEnd w:id="17"/>
     </w:p>
     <w:p>
       <w:pPr>
@@ -4311,137 +4302,293 @@
         <w:pStyle w:val="berschrift2"/>
         <w:ind w:left="720" w:hanging="720"/>
       </w:pPr>
-      <w:bookmarkStart w:id="18" w:name="_Toc496426576"/>
+      <w:bookmarkStart w:id="17" w:name="_Toc496426576"/>
       <w:r>
         <w:t>Usability</w:t>
       </w:r>
+      <w:bookmarkEnd w:id="17"/>
+      <w:r>
+        <w:t xml:space="preserve"> </w:t>
+      </w:r>
+    </w:p>
+    <w:p>
+      <w:pPr>
+        <w:pStyle w:val="berschrift3"/>
+      </w:pPr>
+      <w:bookmarkStart w:id="18" w:name="_Toc496426577"/>
+      <w:r>
+        <w:t>Structured</w:t>
+      </w:r>
+      <w:r>
+        <w:t xml:space="preserve"> settings</w:t>
+      </w:r>
       <w:bookmarkEnd w:id="18"/>
-      <w:r>
-        <w:t xml:space="preserve"> </w:t>
+    </w:p>
+    <w:p>
+      <w:pPr>
+        <w:ind w:firstLine="720"/>
+      </w:pPr>
+      <w:r>
+        <w:t>The settings will be easy to reach and the user can adjust the</w:t>
+      </w:r>
+      <w:r>
+        <w:t>m</w:t>
+      </w:r>
+      <w:r>
+        <w:t xml:space="preserve"> without any difficulty.</w:t>
       </w:r>
     </w:p>
     <w:p>
       <w:pPr>
         <w:pStyle w:val="berschrift3"/>
       </w:pPr>
-      <w:bookmarkStart w:id="19" w:name="_Toc496426577"/>
-      <w:r>
-        <w:t>Structured</w:t>
-      </w:r>
-      <w:r>
-        <w:t xml:space="preserve"> settings</w:t>
+      <w:bookmarkStart w:id="19" w:name="_Toc496426578"/>
+      <w:r>
+        <w:t>Easily accessible functions</w:t>
       </w:r>
       <w:bookmarkEnd w:id="19"/>
     </w:p>
     <w:p>
       <w:pPr>
+        <w:ind w:left="720"/>
+      </w:pPr>
+      <w:r>
+        <w:t>All functions will be available on the home screen, or will be automatically provided in the form of notifications.</w:t>
+      </w:r>
+    </w:p>
+    <w:p>
+      <w:pPr>
+        <w:pStyle w:val="berschrift3"/>
+      </w:pPr>
+      <w:bookmarkStart w:id="20" w:name="_Toc496426579"/>
+      <w:r>
+        <w:t>Language</w:t>
+      </w:r>
+      <w:bookmarkEnd w:id="20"/>
+    </w:p>
+    <w:p>
+      <w:pPr>
+        <w:ind w:left="720"/>
+      </w:pPr>
+      <w:r>
+        <w:t xml:space="preserve">The main language will be </w:t>
+      </w:r>
+      <w:r>
+        <w:t>German</w:t>
+      </w:r>
+      <w:r>
+        <w:t xml:space="preserve">, but an </w:t>
+      </w:r>
+      <w:r>
+        <w:t>English</w:t>
+      </w:r>
+      <w:r>
+        <w:t xml:space="preserve"> version is possible.</w:t>
+      </w:r>
+    </w:p>
+    <w:p>
+      <w:pPr>
+        <w:pStyle w:val="berschrift2"/>
+      </w:pPr>
+      <w:bookmarkStart w:id="21" w:name="_Toc496426580"/>
+      <w:r>
+        <w:t>Reliability</w:t>
+      </w:r>
+      <w:bookmarkEnd w:id="21"/>
+    </w:p>
+    <w:p>
+      <w:pPr>
+        <w:pStyle w:val="berschrift3"/>
+      </w:pPr>
+      <w:bookmarkStart w:id="22" w:name="_Toc496426581"/>
+      <w:r>
+        <w:t>Accuracy</w:t>
+      </w:r>
+      <w:bookmarkEnd w:id="22"/>
+    </w:p>
+    <w:p>
+      <w:pPr>
+        <w:pStyle w:val="berschrift3"/>
+      </w:pPr>
+      <w:bookmarkStart w:id="23" w:name="_Toc496426582"/>
+      <w:r>
+        <w:t>Availability</w:t>
+      </w:r>
+      <w:bookmarkEnd w:id="23"/>
+    </w:p>
+    <w:p>
+      <w:pPr>
         <w:ind w:firstLine="720"/>
       </w:pPr>
       <w:r>
-        <w:t>The settings will be easy to reach and the user can adjust the</w:t>
-      </w:r>
-      <w:r>
-        <w:t>m</w:t>
-      </w:r>
-      <w:r>
-        <w:t xml:space="preserve"> without any difficulty.</w:t>
+        <w:t>To be determined.</w:t>
       </w:r>
     </w:p>
     <w:p>
       <w:pPr>
         <w:pStyle w:val="berschrift3"/>
       </w:pPr>
-      <w:bookmarkStart w:id="20" w:name="_Toc496426578"/>
-      <w:r>
-        <w:t>Easily accessible functions</w:t>
-      </w:r>
-      <w:bookmarkEnd w:id="20"/>
+      <w:bookmarkStart w:id="24" w:name="_Toc496426583"/>
+      <w:r>
+        <w:t>Mean Time Between Failures</w:t>
+      </w:r>
+      <w:bookmarkEnd w:id="24"/>
+    </w:p>
+    <w:p>
+      <w:pPr>
+        <w:ind w:firstLine="720"/>
+      </w:pPr>
+      <w:r>
+        <w:t>To be determined.</w:t>
+      </w:r>
+    </w:p>
+    <w:p>
+      <w:pPr>
+        <w:pStyle w:val="berschrift2"/>
+      </w:pPr>
+      <w:bookmarkStart w:id="25" w:name="_Toc496426584"/>
+      <w:r>
+        <w:lastRenderedPageBreak/>
+        <w:t>Performance</w:t>
+      </w:r>
+      <w:bookmarkEnd w:id="25"/>
+    </w:p>
+    <w:p>
+      <w:pPr>
+        <w:pStyle w:val="berschrift3"/>
+      </w:pPr>
+      <w:bookmarkStart w:id="26" w:name="_Toc496426585"/>
+      <w:r>
+        <w:t>Response time</w:t>
+      </w:r>
+      <w:bookmarkEnd w:id="26"/>
+    </w:p>
+    <w:p>
+      <w:pPr>
+        <w:pStyle w:val="berschrift3"/>
+      </w:pPr>
+      <w:bookmarkStart w:id="27" w:name="_Toc496426586"/>
+      <w:r>
+        <w:t>Capacity</w:t>
+      </w:r>
+      <w:bookmarkEnd w:id="27"/>
+    </w:p>
+    <w:p>
+      <w:pPr>
+        <w:pStyle w:val="berschrift3"/>
+      </w:pPr>
+      <w:bookmarkStart w:id="28" w:name="_Toc496426587"/>
+      <w:r>
+        <w:t>Speed</w:t>
+      </w:r>
+      <w:bookmarkEnd w:id="28"/>
+    </w:p>
+    <w:p>
+      <w:pPr>
+        <w:pStyle w:val="berschrift2"/>
+      </w:pPr>
+      <w:bookmarkStart w:id="29" w:name="_Toc496426588"/>
+      <w:r>
+        <w:t>Supportability</w:t>
+      </w:r>
+      <w:bookmarkEnd w:id="29"/>
+    </w:p>
+    <w:p>
+      <w:pPr>
+        <w:pStyle w:val="berschrift3"/>
+      </w:pPr>
+      <w:bookmarkStart w:id="30" w:name="_Toc496426589"/>
+      <w:r>
+        <w:t>Conventions</w:t>
+      </w:r>
+      <w:bookmarkEnd w:id="30"/>
+    </w:p>
+    <w:p>
+      <w:pPr>
+        <w:ind w:firstLine="720"/>
+      </w:pPr>
+      <w:r>
+        <w:rPr>
+          <w:shd w:val="clear" w:color="auto" w:fill="FFFFFF"/>
+        </w:rPr>
+        <w:t>The code should follow the Java Naming Conventions and using speaking variable and function names</w:t>
+      </w:r>
+      <w:r>
+        <w:rPr>
+          <w:shd w:val="clear" w:color="auto" w:fill="FFFFFF"/>
+        </w:rPr>
+        <w:t>.</w:t>
+      </w:r>
+    </w:p>
+    <w:p>
+      <w:pPr>
+        <w:pStyle w:val="berschrift2"/>
+      </w:pPr>
+      <w:bookmarkStart w:id="31" w:name="_Toc496426590"/>
+      <w:r>
+        <w:t>Design Constraints</w:t>
+      </w:r>
+      <w:bookmarkEnd w:id="31"/>
+    </w:p>
+    <w:p>
+      <w:pPr>
+        <w:pStyle w:val="berschrift3"/>
+      </w:pPr>
+      <w:bookmarkStart w:id="32" w:name="_Toc496426591"/>
+      <w:r>
+        <w:t>MVC pattern</w:t>
+      </w:r>
+      <w:bookmarkEnd w:id="32"/>
     </w:p>
     <w:p>
       <w:pPr>
         <w:ind w:left="720"/>
       </w:pPr>
       <w:r>
-        <w:t>All functions will be available on the home screen, or will be automatically provided in the form of notifications.</w:t>
+        <w:t xml:space="preserve">The programming of this application will follow the MVC architecture pattern. </w:t>
+      </w:r>
+      <w:r>
+        <w:t xml:space="preserve">It decouples the major components model, view and controller. The model contains the business logic, the view shows the result to the user and the controller is the intermediary between those two. This allows for efficient code reuse and parallel development. </w:t>
       </w:r>
     </w:p>
     <w:p>
       <w:pPr>
         <w:pStyle w:val="berschrift3"/>
       </w:pPr>
-      <w:bookmarkStart w:id="21" w:name="_Toc496426579"/>
-      <w:r>
-        <w:t>Language</w:t>
-      </w:r>
-      <w:bookmarkEnd w:id="21"/>
+      <w:bookmarkStart w:id="33" w:name="_Toc496426592"/>
+      <w:r>
+        <w:t>Programming language</w:t>
+      </w:r>
+      <w:bookmarkEnd w:id="33"/>
     </w:p>
     <w:p>
       <w:pPr>
         <w:ind w:left="720"/>
       </w:pPr>
       <w:r>
-        <w:t xml:space="preserve">The main language will be </w:t>
+        <w:t xml:space="preserve">This application will be programmed in </w:t>
       </w:r>
       <w:proofErr w:type="spellStart"/>
       <w:r>
-        <w:t>german</w:t>
+        <w:t>Kotlin</w:t>
       </w:r>
       <w:proofErr w:type="spellEnd"/>
       <w:r>
-        <w:t xml:space="preserve">, but an </w:t>
-      </w:r>
-      <w:proofErr w:type="spellStart"/>
-      <w:r>
-        <w:t>english</w:t>
-      </w:r>
-      <w:proofErr w:type="spellEnd"/>
-      <w:r>
-        <w:t xml:space="preserve"> version is possible.</w:t>
+        <w:t xml:space="preserve"> and Java</w:t>
+      </w:r>
+      <w:r>
+        <w:t>.</w:t>
       </w:r>
     </w:p>
     <w:p>
       <w:pPr>
         <w:pStyle w:val="berschrift2"/>
       </w:pPr>
-      <w:bookmarkStart w:id="22" w:name="_Toc496426580"/>
-      <w:r>
-        <w:lastRenderedPageBreak/>
-        <w:t>Reliability</w:t>
-      </w:r>
-      <w:bookmarkEnd w:id="22"/>
-      <w:r>
-        <w:t xml:space="preserve"> </w:t>
-      </w:r>
-    </w:p>
-    <w:p>
-      <w:pPr>
-        <w:pStyle w:val="berschrift3"/>
-      </w:pPr>
-      <w:bookmarkStart w:id="23" w:name="_Toc496426581"/>
-      <w:r>
-        <w:t>Accuracy</w:t>
-      </w:r>
-      <w:bookmarkEnd w:id="23"/>
-    </w:p>
-    <w:p>
-      <w:pPr>
-        <w:pStyle w:val="berschrift3"/>
-      </w:pPr>
-      <w:bookmarkStart w:id="24" w:name="_Toc496426582"/>
-      <w:r>
-        <w:t>Availability</w:t>
-      </w:r>
-      <w:bookmarkEnd w:id="24"/>
-    </w:p>
-    <w:p>
-      <w:pPr>
-        <w:pStyle w:val="berschrift3"/>
-      </w:pPr>
-      <w:bookmarkStart w:id="25" w:name="_Toc496426583"/>
-      <w:r>
-        <w:t>Mean Time Between Failures</w:t>
-      </w:r>
-      <w:bookmarkEnd w:id="25"/>
+      <w:bookmarkStart w:id="34" w:name="_Toc496426593"/>
+      <w:r>
+        <w:t>On-line User Documentation and Help System Requirements</w:t>
+      </w:r>
+      <w:bookmarkEnd w:id="34"/>
     </w:p>
     <w:p>
       <w:pPr>
@@ -4455,203 +4602,51 @@
       <w:pPr>
         <w:pStyle w:val="berschrift2"/>
       </w:pPr>
-      <w:bookmarkStart w:id="26" w:name="_Toc496426584"/>
-      <w:r>
-        <w:t>Performance</w:t>
-      </w:r>
-      <w:bookmarkEnd w:id="26"/>
-    </w:p>
-    <w:p>
-      <w:pPr>
-        <w:pStyle w:val="berschrift3"/>
-      </w:pPr>
-      <w:bookmarkStart w:id="27" w:name="_Toc496426585"/>
-      <w:r>
-        <w:t>Response time</w:t>
-      </w:r>
-      <w:bookmarkEnd w:id="27"/>
-    </w:p>
-    <w:p>
-      <w:pPr>
-        <w:pStyle w:val="berschrift3"/>
-      </w:pPr>
-      <w:bookmarkStart w:id="28" w:name="_Toc496426586"/>
-      <w:r>
-        <w:t>Capacity</w:t>
-      </w:r>
-      <w:bookmarkEnd w:id="28"/>
-    </w:p>
-    <w:p>
-      <w:pPr>
-        <w:pStyle w:val="berschrift3"/>
-      </w:pPr>
-      <w:bookmarkStart w:id="29" w:name="_Toc496426587"/>
-      <w:r>
-        <w:t>Speed</w:t>
-      </w:r>
-      <w:bookmarkEnd w:id="29"/>
+      <w:bookmarkStart w:id="35" w:name="_Toc496426594"/>
+      <w:r>
+        <w:t>Purchased Components</w:t>
+      </w:r>
+      <w:bookmarkEnd w:id="35"/>
+    </w:p>
+    <w:p>
+      <w:pPr>
+        <w:ind w:firstLine="720"/>
+      </w:pPr>
+      <w:r>
+        <w:t>Not applicable.</w:t>
+      </w:r>
     </w:p>
     <w:p>
       <w:pPr>
         <w:pStyle w:val="berschrift2"/>
       </w:pPr>
-      <w:bookmarkStart w:id="30" w:name="_Toc496426588"/>
-      <w:r>
-        <w:t>Supportability</w:t>
-      </w:r>
-      <w:bookmarkEnd w:id="30"/>
-    </w:p>
-    <w:p>
-      <w:pPr>
-        <w:pStyle w:val="berschrift3"/>
-      </w:pPr>
-      <w:bookmarkStart w:id="31" w:name="_Toc496426589"/>
-      <w:r>
-        <w:t>Conventions</w:t>
-      </w:r>
-      <w:bookmarkEnd w:id="31"/>
-    </w:p>
-    <w:p>
-      <w:pPr>
-        <w:ind w:firstLine="720"/>
-      </w:pPr>
-      <w:r>
-        <w:rPr>
-          <w:shd w:val="clear" w:color="auto" w:fill="FFFFFF"/>
-        </w:rPr>
-        <w:t>The code should follow the Java Naming Conventions and using speaking variable and function names</w:t>
-      </w:r>
-      <w:r>
-        <w:rPr>
-          <w:shd w:val="clear" w:color="auto" w:fill="FFFFFF"/>
-        </w:rPr>
-        <w:t>.</w:t>
-      </w:r>
-    </w:p>
-    <w:p>
-      <w:pPr>
-        <w:pStyle w:val="berschrift2"/>
-      </w:pPr>
-      <w:bookmarkStart w:id="32" w:name="_Toc496426590"/>
-      <w:r>
-        <w:t>Design Constraints</w:t>
-      </w:r>
-      <w:bookmarkEnd w:id="32"/>
-    </w:p>
-    <w:p>
-      <w:pPr>
-        <w:pStyle w:val="berschrift3"/>
-      </w:pPr>
-      <w:bookmarkStart w:id="33" w:name="_Toc496426591"/>
-      <w:r>
-        <w:t>MVC pattern</w:t>
-      </w:r>
-      <w:bookmarkEnd w:id="33"/>
-    </w:p>
-    <w:p>
-      <w:pPr>
-        <w:ind w:left="720"/>
-      </w:pPr>
-      <w:r>
-        <w:t xml:space="preserve">The programming of this application will follow the MVC architecture pattern. </w:t>
-      </w:r>
-      <w:r>
-        <w:t xml:space="preserve">It decouples the major components model, view and controller. The model contains the business logic, the view shows the result to the user and the controller is the intermediary between those two. This allows for efficient code reuse and parallel development. </w:t>
-      </w:r>
-    </w:p>
-    <w:p>
-      <w:pPr>
-        <w:pStyle w:val="berschrift3"/>
-      </w:pPr>
-      <w:bookmarkStart w:id="34" w:name="_Toc496426592"/>
-      <w:r>
-        <w:t>Programming language</w:t>
-      </w:r>
-      <w:bookmarkEnd w:id="34"/>
-    </w:p>
-    <w:p>
-      <w:pPr>
-        <w:ind w:left="720"/>
-      </w:pPr>
-      <w:r>
-        <w:t xml:space="preserve">This application will be programmed in </w:t>
-      </w:r>
-      <w:proofErr w:type="spellStart"/>
-      <w:r>
-        <w:t>Kotlin</w:t>
-      </w:r>
-      <w:proofErr w:type="spellEnd"/>
-      <w:r>
-        <w:t>.</w:t>
-      </w:r>
-    </w:p>
-    <w:p>
-      <w:pPr>
-        <w:pStyle w:val="berschrift2"/>
-      </w:pPr>
-      <w:bookmarkStart w:id="35" w:name="_Toc496426593"/>
-      <w:r>
-        <w:t>On-line User Documentation and Help System Requirements</w:t>
-      </w:r>
-      <w:bookmarkEnd w:id="35"/>
-    </w:p>
-    <w:p>
-      <w:pPr>
-        <w:ind w:firstLine="720"/>
-      </w:pPr>
-      <w:r>
-        <w:t>To be determined.</w:t>
-      </w:r>
-    </w:p>
-    <w:p>
-      <w:pPr>
-        <w:pStyle w:val="berschrift2"/>
-      </w:pPr>
-      <w:bookmarkStart w:id="36" w:name="_Toc496426594"/>
-      <w:r>
-        <w:t>Purchased Components</w:t>
+      <w:bookmarkStart w:id="36" w:name="_Toc496426595"/>
+      <w:r>
+        <w:t>Interfaces</w:t>
       </w:r>
       <w:bookmarkEnd w:id="36"/>
-    </w:p>
-    <w:p>
-      <w:pPr>
-        <w:ind w:firstLine="720"/>
-      </w:pPr>
-      <w:r>
-        <w:t>Not applicable.</w:t>
-      </w:r>
-    </w:p>
-    <w:p>
-      <w:pPr>
-        <w:pStyle w:val="berschrift2"/>
-      </w:pPr>
-      <w:bookmarkStart w:id="37" w:name="_Toc496426595"/>
-      <w:r>
-        <w:t>Interfaces</w:t>
-      </w:r>
-      <w:bookmarkEnd w:id="37"/>
     </w:p>
     <w:p>
       <w:pPr>
         <w:pStyle w:val="berschrift3"/>
         <w:ind w:left="720" w:hanging="720"/>
       </w:pPr>
-      <w:bookmarkStart w:id="38" w:name="_Toc496426596"/>
+      <w:bookmarkStart w:id="37" w:name="_Toc496426596"/>
       <w:r>
         <w:t>User Interfaces</w:t>
       </w:r>
-      <w:bookmarkEnd w:id="38"/>
+      <w:bookmarkEnd w:id="37"/>
     </w:p>
     <w:p>
       <w:pPr>
         <w:pStyle w:val="berschrift3"/>
         <w:ind w:left="720" w:hanging="720"/>
       </w:pPr>
-      <w:bookmarkStart w:id="39" w:name="_Toc496426597"/>
+      <w:bookmarkStart w:id="38" w:name="_Toc496426597"/>
       <w:r>
         <w:t>Hardware Interfaces</w:t>
       </w:r>
-      <w:bookmarkEnd w:id="39"/>
+      <w:bookmarkEnd w:id="38"/>
     </w:p>
     <w:p>
       <w:pPr>
@@ -4666,11 +4661,12 @@
         <w:pStyle w:val="berschrift3"/>
         <w:ind w:left="720" w:hanging="720"/>
       </w:pPr>
-      <w:bookmarkStart w:id="40" w:name="_Toc496426598"/>
+      <w:bookmarkStart w:id="39" w:name="_Toc496426598"/>
       <w:r>
         <w:t>Software Interfaces</w:t>
       </w:r>
-      <w:bookmarkEnd w:id="40"/>
+      <w:bookmarkStart w:id="40" w:name="_GoBack"/>
+      <w:bookmarkEnd w:id="39"/>
     </w:p>
     <w:p>
       <w:pPr>
@@ -4678,6 +4674,7 @@
         <w:ind w:left="720" w:hanging="720"/>
       </w:pPr>
       <w:bookmarkStart w:id="41" w:name="_Toc496426599"/>
+      <w:bookmarkEnd w:id="40"/>
       <w:r>
         <w:t>Communications Interfaces</w:t>
       </w:r>
@@ -4756,10 +4753,10 @@
       </w:r>
     </w:p>
     <w:sectPr>
-      <w:headerReference w:type="default" r:id="rId12"/>
-      <w:footerReference w:type="default" r:id="rId13"/>
-      <w:headerReference w:type="first" r:id="rId14"/>
-      <w:footerReference w:type="first" r:id="rId15"/>
+      <w:headerReference w:type="default" r:id="rId15"/>
+      <w:footerReference w:type="default" r:id="rId16"/>
+      <w:headerReference w:type="first" r:id="rId17"/>
+      <w:footerReference w:type="first" r:id="rId18"/>
       <w:pgSz w:w="12240" w:h="15840" w:code="1"/>
       <w:pgMar w:top="1440" w:right="1440" w:bottom="1440" w:left="1440" w:header="720" w:footer="720" w:gutter="0"/>
       <w:cols w:space="720"/>
@@ -4832,6 +4829,26 @@
 </file>
 
 <file path=word/footer2.xml><?xml version="1.0" encoding="utf-8"?>
+<w:ftr xmlns:wpc="http://schemas.microsoft.com/office/word/2010/wordprocessingCanvas" xmlns:cx="http://schemas.microsoft.com/office/drawing/2014/chartex" xmlns:cx1="http://schemas.microsoft.com/office/drawing/2015/9/8/chartex" xmlns:cx2="http://schemas.microsoft.com/office/drawing/2015/10/21/chartex" xmlns:cx3="http://schemas.microsoft.com/office/drawing/2016/5/9/chartex" xmlns:cx4="http://schemas.microsoft.com/office/drawing/2016/5/10/chartex" xmlns:cx5="http://schemas.microsoft.com/office/drawing/2016/5/11/chartex" xmlns:cx6="http://schemas.microsoft.com/office/drawing/2016/5/12/chartex" xmlns:cx7="http://schemas.microsoft.com/office/drawing/2016/5/13/chartex" xmlns:cx8="http://schemas.microsoft.com/office/drawing/2016/5/14/chartex" xmlns:mc="http://schemas.openxmlformats.org/markup-compatibility/2006" xmlns:aink="http://schemas.microsoft.com/office/drawing/2016/ink" xmlns:am3d="http://schemas.microsoft.com/office/drawing/2017/model3d" xmlns:o="urn:schemas-microsoft-com:office:office" xmlns:r="http://schemas.openxmlformats.org/officeDocument/2006/relationships" xmlns:m="http://schemas.openxmlformats.org/officeDocument/2006/math" xmlns:v="urn:schemas-microsoft-com:vml" xmlns:wp14="http://schemas.microsoft.com/office/word/2010/wordprocessingDrawing" xmlns:wp="http://schemas.openxmlformats.org/drawingml/2006/wordprocessingDrawing" xmlns:w10="urn:schemas-microsoft-com:office:word" xmlns:w="http://schemas.openxmlformats.org/wordprocessingml/2006/main" xmlns:w14="http://schemas.microsoft.com/office/word/2010/wordml" xmlns:w15="http://schemas.microsoft.com/office/word/2012/wordml" xmlns:w16cid="http://schemas.microsoft.com/office/word/2016/wordml/cid" xmlns:w16se="http://schemas.microsoft.com/office/word/2015/wordml/symex" xmlns:wpg="http://schemas.microsoft.com/office/word/2010/wordprocessingGroup" xmlns:wpi="http://schemas.microsoft.com/office/word/2010/wordprocessingInk" xmlns:wne="http://schemas.microsoft.com/office/word/2006/wordml" xmlns:wps="http://schemas.microsoft.com/office/word/2010/wordprocessingShape" mc:Ignorable="w14 w15 w16se w16cid wp14">
+  <w:p>
+    <w:pPr>
+      <w:pStyle w:val="Fuzeile"/>
+    </w:pPr>
+  </w:p>
+</w:ftr>
+</file>
+
+<file path=word/footer3.xml><?xml version="1.0" encoding="utf-8"?>
+<w:ftr xmlns:wpc="http://schemas.microsoft.com/office/word/2010/wordprocessingCanvas" xmlns:cx="http://schemas.microsoft.com/office/drawing/2014/chartex" xmlns:cx1="http://schemas.microsoft.com/office/drawing/2015/9/8/chartex" xmlns:cx2="http://schemas.microsoft.com/office/drawing/2015/10/21/chartex" xmlns:cx3="http://schemas.microsoft.com/office/drawing/2016/5/9/chartex" xmlns:cx4="http://schemas.microsoft.com/office/drawing/2016/5/10/chartex" xmlns:cx5="http://schemas.microsoft.com/office/drawing/2016/5/11/chartex" xmlns:cx6="http://schemas.microsoft.com/office/drawing/2016/5/12/chartex" xmlns:cx7="http://schemas.microsoft.com/office/drawing/2016/5/13/chartex" xmlns:cx8="http://schemas.microsoft.com/office/drawing/2016/5/14/chartex" xmlns:mc="http://schemas.openxmlformats.org/markup-compatibility/2006" xmlns:aink="http://schemas.microsoft.com/office/drawing/2016/ink" xmlns:am3d="http://schemas.microsoft.com/office/drawing/2017/model3d" xmlns:o="urn:schemas-microsoft-com:office:office" xmlns:r="http://schemas.openxmlformats.org/officeDocument/2006/relationships" xmlns:m="http://schemas.openxmlformats.org/officeDocument/2006/math" xmlns:v="urn:schemas-microsoft-com:vml" xmlns:wp14="http://schemas.microsoft.com/office/word/2010/wordprocessingDrawing" xmlns:wp="http://schemas.openxmlformats.org/drawingml/2006/wordprocessingDrawing" xmlns:w10="urn:schemas-microsoft-com:office:word" xmlns:w="http://schemas.openxmlformats.org/wordprocessingml/2006/main" xmlns:w14="http://schemas.microsoft.com/office/word/2010/wordml" xmlns:w15="http://schemas.microsoft.com/office/word/2012/wordml" xmlns:w16cid="http://schemas.microsoft.com/office/word/2016/wordml/cid" xmlns:w16se="http://schemas.microsoft.com/office/word/2015/wordml/symex" xmlns:wpg="http://schemas.microsoft.com/office/word/2010/wordprocessingGroup" xmlns:wpi="http://schemas.microsoft.com/office/word/2010/wordprocessingInk" xmlns:wne="http://schemas.microsoft.com/office/word/2006/wordml" xmlns:wps="http://schemas.microsoft.com/office/word/2010/wordprocessingShape" mc:Ignorable="w14 w15 w16se w16cid wp14">
+  <w:p>
+    <w:pPr>
+      <w:pStyle w:val="Fuzeile"/>
+    </w:pPr>
+  </w:p>
+</w:ftr>
+</file>
+
+<file path=word/footer4.xml><?xml version="1.0" encoding="utf-8"?>
 <w:ftr xmlns:wpc="http://schemas.microsoft.com/office/word/2010/wordprocessingCanvas" xmlns:cx="http://schemas.microsoft.com/office/drawing/2014/chartex" xmlns:cx1="http://schemas.microsoft.com/office/drawing/2015/9/8/chartex" xmlns:cx2="http://schemas.microsoft.com/office/drawing/2015/10/21/chartex" xmlns:cx3="http://schemas.microsoft.com/office/drawing/2016/5/9/chartex" xmlns:cx4="http://schemas.microsoft.com/office/drawing/2016/5/10/chartex" xmlns:cx5="http://schemas.microsoft.com/office/drawing/2016/5/11/chartex" xmlns:cx6="http://schemas.microsoft.com/office/drawing/2016/5/12/chartex" xmlns:cx7="http://schemas.microsoft.com/office/drawing/2016/5/13/chartex" xmlns:cx8="http://schemas.microsoft.com/office/drawing/2016/5/14/chartex" xmlns:mc="http://schemas.openxmlformats.org/markup-compatibility/2006" xmlns:aink="http://schemas.microsoft.com/office/drawing/2016/ink" xmlns:am3d="http://schemas.microsoft.com/office/drawing/2017/model3d" xmlns:o="urn:schemas-microsoft-com:office:office" xmlns:r="http://schemas.openxmlformats.org/officeDocument/2006/relationships" xmlns:m="http://schemas.openxmlformats.org/officeDocument/2006/math" xmlns:v="urn:schemas-microsoft-com:vml" xmlns:wp14="http://schemas.microsoft.com/office/word/2010/wordprocessingDrawing" xmlns:wp="http://schemas.openxmlformats.org/drawingml/2006/wordprocessingDrawing" xmlns:w10="urn:schemas-microsoft-com:office:word" xmlns:w="http://schemas.openxmlformats.org/wordprocessingml/2006/main" xmlns:w14="http://schemas.microsoft.com/office/word/2010/wordml" xmlns:w15="http://schemas.microsoft.com/office/word/2012/wordml" xmlns:w16cid="http://schemas.microsoft.com/office/word/2016/wordml/cid" xmlns:w16se="http://schemas.microsoft.com/office/word/2015/wordml/symex" xmlns:wpg="http://schemas.microsoft.com/office/word/2010/wordprocessingGroup" xmlns:wpi="http://schemas.microsoft.com/office/word/2010/wordprocessingInk" xmlns:wne="http://schemas.microsoft.com/office/word/2006/wordml" xmlns:wps="http://schemas.microsoft.com/office/word/2010/wordprocessingShape" mc:Ignorable="w14 w15 w16se w16cid wp14">
   <w:tbl>
     <w:tblPr>
@@ -4975,7 +4992,7 @@
 </w:ftr>
 </file>
 
-<file path=word/footer3.xml><?xml version="1.0" encoding="utf-8"?>
+<file path=word/footer5.xml><?xml version="1.0" encoding="utf-8"?>
 <w:ftr xmlns:wpc="http://schemas.microsoft.com/office/word/2010/wordprocessingCanvas" xmlns:cx="http://schemas.microsoft.com/office/drawing/2014/chartex" xmlns:cx1="http://schemas.microsoft.com/office/drawing/2015/9/8/chartex" xmlns:cx2="http://schemas.microsoft.com/office/drawing/2015/10/21/chartex" xmlns:cx3="http://schemas.microsoft.com/office/drawing/2016/5/9/chartex" xmlns:cx4="http://schemas.microsoft.com/office/drawing/2016/5/10/chartex" xmlns:cx5="http://schemas.microsoft.com/office/drawing/2016/5/11/chartex" xmlns:cx6="http://schemas.microsoft.com/office/drawing/2016/5/12/chartex" xmlns:cx7="http://schemas.microsoft.com/office/drawing/2016/5/13/chartex" xmlns:cx8="http://schemas.microsoft.com/office/drawing/2016/5/14/chartex" xmlns:mc="http://schemas.openxmlformats.org/markup-compatibility/2006" xmlns:aink="http://schemas.microsoft.com/office/drawing/2016/ink" xmlns:am3d="http://schemas.microsoft.com/office/drawing/2017/model3d" xmlns:o="urn:schemas-microsoft-com:office:office" xmlns:r="http://schemas.openxmlformats.org/officeDocument/2006/relationships" xmlns:m="http://schemas.openxmlformats.org/officeDocument/2006/math" xmlns:v="urn:schemas-microsoft-com:vml" xmlns:wp14="http://schemas.microsoft.com/office/word/2010/wordprocessingDrawing" xmlns:wp="http://schemas.openxmlformats.org/drawingml/2006/wordprocessingDrawing" xmlns:w10="urn:schemas-microsoft-com:office:word" xmlns:w="http://schemas.openxmlformats.org/wordprocessingml/2006/main" xmlns:w14="http://schemas.microsoft.com/office/word/2010/wordml" xmlns:w15="http://schemas.microsoft.com/office/word/2012/wordml" xmlns:w16cid="http://schemas.microsoft.com/office/word/2016/wordml/cid" xmlns:w16se="http://schemas.microsoft.com/office/word/2015/wordml/symex" xmlns:wpg="http://schemas.microsoft.com/office/word/2010/wordprocessingGroup" xmlns:wpi="http://schemas.microsoft.com/office/word/2010/wordprocessingInk" xmlns:wne="http://schemas.microsoft.com/office/word/2006/wordml" xmlns:wps="http://schemas.microsoft.com/office/word/2010/wordprocessingShape" mc:Ignorable="w14 w15 w16se w16cid wp14">
   <w:p>
     <w:pPr>
@@ -5011,6 +5028,16 @@
 </file>
 
 <file path=word/header1.xml><?xml version="1.0" encoding="utf-8"?>
+<w:hdr xmlns:wpc="http://schemas.microsoft.com/office/word/2010/wordprocessingCanvas" xmlns:cx="http://schemas.microsoft.com/office/drawing/2014/chartex" xmlns:cx1="http://schemas.microsoft.com/office/drawing/2015/9/8/chartex" xmlns:cx2="http://schemas.microsoft.com/office/drawing/2015/10/21/chartex" xmlns:cx3="http://schemas.microsoft.com/office/drawing/2016/5/9/chartex" xmlns:cx4="http://schemas.microsoft.com/office/drawing/2016/5/10/chartex" xmlns:cx5="http://schemas.microsoft.com/office/drawing/2016/5/11/chartex" xmlns:cx6="http://schemas.microsoft.com/office/drawing/2016/5/12/chartex" xmlns:cx7="http://schemas.microsoft.com/office/drawing/2016/5/13/chartex" xmlns:cx8="http://schemas.microsoft.com/office/drawing/2016/5/14/chartex" xmlns:mc="http://schemas.openxmlformats.org/markup-compatibility/2006" xmlns:aink="http://schemas.microsoft.com/office/drawing/2016/ink" xmlns:am3d="http://schemas.microsoft.com/office/drawing/2017/model3d" xmlns:o="urn:schemas-microsoft-com:office:office" xmlns:r="http://schemas.openxmlformats.org/officeDocument/2006/relationships" xmlns:m="http://schemas.openxmlformats.org/officeDocument/2006/math" xmlns:v="urn:schemas-microsoft-com:vml" xmlns:wp14="http://schemas.microsoft.com/office/word/2010/wordprocessingDrawing" xmlns:wp="http://schemas.openxmlformats.org/drawingml/2006/wordprocessingDrawing" xmlns:w10="urn:schemas-microsoft-com:office:word" xmlns:w="http://schemas.openxmlformats.org/wordprocessingml/2006/main" xmlns:w14="http://schemas.microsoft.com/office/word/2010/wordml" xmlns:w15="http://schemas.microsoft.com/office/word/2012/wordml" xmlns:w16cid="http://schemas.microsoft.com/office/word/2016/wordml/cid" xmlns:w16se="http://schemas.microsoft.com/office/word/2015/wordml/symex" xmlns:wpg="http://schemas.microsoft.com/office/word/2010/wordprocessingGroup" xmlns:wpi="http://schemas.microsoft.com/office/word/2010/wordprocessingInk" xmlns:wne="http://schemas.microsoft.com/office/word/2006/wordml" xmlns:wps="http://schemas.microsoft.com/office/word/2010/wordprocessingShape" mc:Ignorable="w14 w15 w16se w16cid wp14">
+  <w:p>
+    <w:pPr>
+      <w:pStyle w:val="Kopfzeile"/>
+    </w:pPr>
+  </w:p>
+</w:hdr>
+</file>
+
+<file path=word/header2.xml><?xml version="1.0" encoding="utf-8"?>
 <w:hdr xmlns:wpc="http://schemas.microsoft.com/office/word/2010/wordprocessingCanvas" xmlns:cx="http://schemas.microsoft.com/office/drawing/2014/chartex" xmlns:cx1="http://schemas.microsoft.com/office/drawing/2015/9/8/chartex" xmlns:cx2="http://schemas.microsoft.com/office/drawing/2015/10/21/chartex" xmlns:cx3="http://schemas.microsoft.com/office/drawing/2016/5/9/chartex" xmlns:cx4="http://schemas.microsoft.com/office/drawing/2016/5/10/chartex" xmlns:cx5="http://schemas.microsoft.com/office/drawing/2016/5/11/chartex" xmlns:cx6="http://schemas.microsoft.com/office/drawing/2016/5/12/chartex" xmlns:cx7="http://schemas.microsoft.com/office/drawing/2016/5/13/chartex" xmlns:cx8="http://schemas.microsoft.com/office/drawing/2016/5/14/chartex" xmlns:mc="http://schemas.openxmlformats.org/markup-compatibility/2006" xmlns:aink="http://schemas.microsoft.com/office/drawing/2016/ink" xmlns:am3d="http://schemas.microsoft.com/office/drawing/2017/model3d" xmlns:o="urn:schemas-microsoft-com:office:office" xmlns:r="http://schemas.openxmlformats.org/officeDocument/2006/relationships" xmlns:m="http://schemas.openxmlformats.org/officeDocument/2006/math" xmlns:v="urn:schemas-microsoft-com:vml" xmlns:wp14="http://schemas.microsoft.com/office/word/2010/wordprocessingDrawing" xmlns:wp="http://schemas.openxmlformats.org/drawingml/2006/wordprocessingDrawing" xmlns:w10="urn:schemas-microsoft-com:office:word" xmlns:w="http://schemas.openxmlformats.org/wordprocessingml/2006/main" xmlns:w14="http://schemas.microsoft.com/office/word/2010/wordml" xmlns:w15="http://schemas.microsoft.com/office/word/2012/wordml" xmlns:w16cid="http://schemas.microsoft.com/office/word/2016/wordml/cid" xmlns:w16se="http://schemas.microsoft.com/office/word/2015/wordml/symex" xmlns:wpg="http://schemas.microsoft.com/office/word/2010/wordprocessingGroup" xmlns:wpi="http://schemas.microsoft.com/office/word/2010/wordprocessingInk" xmlns:wne="http://schemas.microsoft.com/office/word/2006/wordml" xmlns:wps="http://schemas.microsoft.com/office/word/2010/wordprocessingShape" mc:Ignorable="w14 w15 w16se w16cid wp14">
   <w:p>
     <w:pPr>
@@ -5069,7 +5096,17 @@
 </w:hdr>
 </file>
 
-<file path=word/header2.xml><?xml version="1.0" encoding="utf-8"?>
+<file path=word/header3.xml><?xml version="1.0" encoding="utf-8"?>
+<w:hdr xmlns:wpc="http://schemas.microsoft.com/office/word/2010/wordprocessingCanvas" xmlns:cx="http://schemas.microsoft.com/office/drawing/2014/chartex" xmlns:cx1="http://schemas.microsoft.com/office/drawing/2015/9/8/chartex" xmlns:cx2="http://schemas.microsoft.com/office/drawing/2015/10/21/chartex" xmlns:cx3="http://schemas.microsoft.com/office/drawing/2016/5/9/chartex" xmlns:cx4="http://schemas.microsoft.com/office/drawing/2016/5/10/chartex" xmlns:cx5="http://schemas.microsoft.com/office/drawing/2016/5/11/chartex" xmlns:cx6="http://schemas.microsoft.com/office/drawing/2016/5/12/chartex" xmlns:cx7="http://schemas.microsoft.com/office/drawing/2016/5/13/chartex" xmlns:cx8="http://schemas.microsoft.com/office/drawing/2016/5/14/chartex" xmlns:mc="http://schemas.openxmlformats.org/markup-compatibility/2006" xmlns:aink="http://schemas.microsoft.com/office/drawing/2016/ink" xmlns:am3d="http://schemas.microsoft.com/office/drawing/2017/model3d" xmlns:o="urn:schemas-microsoft-com:office:office" xmlns:r="http://schemas.openxmlformats.org/officeDocument/2006/relationships" xmlns:m="http://schemas.openxmlformats.org/officeDocument/2006/math" xmlns:v="urn:schemas-microsoft-com:vml" xmlns:wp14="http://schemas.microsoft.com/office/word/2010/wordprocessingDrawing" xmlns:wp="http://schemas.openxmlformats.org/drawingml/2006/wordprocessingDrawing" xmlns:w10="urn:schemas-microsoft-com:office:word" xmlns:w="http://schemas.openxmlformats.org/wordprocessingml/2006/main" xmlns:w14="http://schemas.microsoft.com/office/word/2010/wordml" xmlns:w15="http://schemas.microsoft.com/office/word/2012/wordml" xmlns:w16cid="http://schemas.microsoft.com/office/word/2016/wordml/cid" xmlns:w16se="http://schemas.microsoft.com/office/word/2015/wordml/symex" xmlns:wpg="http://schemas.microsoft.com/office/word/2010/wordprocessingGroup" xmlns:wpi="http://schemas.microsoft.com/office/word/2010/wordprocessingInk" xmlns:wne="http://schemas.microsoft.com/office/word/2006/wordml" xmlns:wps="http://schemas.microsoft.com/office/word/2010/wordprocessingShape" mc:Ignorable="w14 w15 w16se w16cid wp14">
+  <w:p>
+    <w:pPr>
+      <w:pStyle w:val="Kopfzeile"/>
+    </w:pPr>
+  </w:p>
+</w:hdr>
+</file>
+
+<file path=word/header4.xml><?xml version="1.0" encoding="utf-8"?>
 <w:hdr xmlns:wpc="http://schemas.microsoft.com/office/word/2010/wordprocessingCanvas" xmlns:cx="http://schemas.microsoft.com/office/drawing/2014/chartex" xmlns:cx1="http://schemas.microsoft.com/office/drawing/2015/9/8/chartex" xmlns:cx2="http://schemas.microsoft.com/office/drawing/2015/10/21/chartex" xmlns:cx3="http://schemas.microsoft.com/office/drawing/2016/5/9/chartex" xmlns:cx4="http://schemas.microsoft.com/office/drawing/2016/5/10/chartex" xmlns:cx5="http://schemas.microsoft.com/office/drawing/2016/5/11/chartex" xmlns:cx6="http://schemas.microsoft.com/office/drawing/2016/5/12/chartex" xmlns:cx7="http://schemas.microsoft.com/office/drawing/2016/5/13/chartex" xmlns:cx8="http://schemas.microsoft.com/office/drawing/2016/5/14/chartex" xmlns:mc="http://schemas.openxmlformats.org/markup-compatibility/2006" xmlns:aink="http://schemas.microsoft.com/office/drawing/2016/ink" xmlns:am3d="http://schemas.microsoft.com/office/drawing/2017/model3d" xmlns:o="urn:schemas-microsoft-com:office:office" xmlns:r="http://schemas.openxmlformats.org/officeDocument/2006/relationships" xmlns:m="http://schemas.openxmlformats.org/officeDocument/2006/math" xmlns:v="urn:schemas-microsoft-com:vml" xmlns:wp14="http://schemas.microsoft.com/office/word/2010/wordprocessingDrawing" xmlns:wp="http://schemas.openxmlformats.org/drawingml/2006/wordprocessingDrawing" xmlns:w10="urn:schemas-microsoft-com:office:word" xmlns:w="http://schemas.openxmlformats.org/wordprocessingml/2006/main" xmlns:w14="http://schemas.microsoft.com/office/word/2010/wordml" xmlns:w15="http://schemas.microsoft.com/office/word/2012/wordml" xmlns:w16cid="http://schemas.microsoft.com/office/word/2016/wordml/cid" xmlns:w16se="http://schemas.microsoft.com/office/word/2015/wordml/symex" xmlns:wpg="http://schemas.microsoft.com/office/word/2010/wordprocessingGroup" xmlns:wpi="http://schemas.microsoft.com/office/word/2010/wordprocessingInk" xmlns:wne="http://schemas.microsoft.com/office/word/2006/wordml" xmlns:wps="http://schemas.microsoft.com/office/word/2010/wordprocessingShape" mc:Ignorable="w14 w15 w16se w16cid wp14">
   <w:tbl>
     <w:tblPr>
@@ -5129,11 +5166,21 @@
           <w:tcW w:w="6379" w:type="dxa"/>
         </w:tcPr>
         <w:p>
-          <w:fldSimple w:instr=" TITLE  \* MERGEFORMAT ">
-            <w:r>
-              <w:t>Software Requirements Specification</w:t>
-            </w:r>
-          </w:fldSimple>
+          <w:r>
+            <w:fldChar w:fldCharType="begin"/>
+          </w:r>
+          <w:r>
+            <w:instrText xml:space="preserve"> TITLE  \* MERGEFORMAT </w:instrText>
+          </w:r>
+          <w:r>
+            <w:fldChar w:fldCharType="separate"/>
+          </w:r>
+          <w:r>
+            <w:t>Software Requirements Specification</w:t>
+          </w:r>
+          <w:r>
+            <w:fldChar w:fldCharType="end"/>
+          </w:r>
         </w:p>
       </w:tc>
       <w:tc>
@@ -5156,7 +5203,7 @@
 </w:hdr>
 </file>
 
-<file path=word/header3.xml><?xml version="1.0" encoding="utf-8"?>
+<file path=word/header5.xml><?xml version="1.0" encoding="utf-8"?>
 <w:hdr xmlns:wpc="http://schemas.microsoft.com/office/word/2010/wordprocessingCanvas" xmlns:cx="http://schemas.microsoft.com/office/drawing/2014/chartex" xmlns:cx1="http://schemas.microsoft.com/office/drawing/2015/9/8/chartex" xmlns:cx2="http://schemas.microsoft.com/office/drawing/2015/10/21/chartex" xmlns:cx3="http://schemas.microsoft.com/office/drawing/2016/5/9/chartex" xmlns:cx4="http://schemas.microsoft.com/office/drawing/2016/5/10/chartex" xmlns:cx5="http://schemas.microsoft.com/office/drawing/2016/5/11/chartex" xmlns:cx6="http://schemas.microsoft.com/office/drawing/2016/5/12/chartex" xmlns:cx7="http://schemas.microsoft.com/office/drawing/2016/5/13/chartex" xmlns:cx8="http://schemas.microsoft.com/office/drawing/2016/5/14/chartex" xmlns:mc="http://schemas.openxmlformats.org/markup-compatibility/2006" xmlns:aink="http://schemas.microsoft.com/office/drawing/2016/ink" xmlns:am3d="http://schemas.microsoft.com/office/drawing/2017/model3d" xmlns:o="urn:schemas-microsoft-com:office:office" xmlns:r="http://schemas.openxmlformats.org/officeDocument/2006/relationships" xmlns:m="http://schemas.openxmlformats.org/officeDocument/2006/math" xmlns:v="urn:schemas-microsoft-com:vml" xmlns:wp14="http://schemas.microsoft.com/office/word/2010/wordprocessingDrawing" xmlns:wp="http://schemas.openxmlformats.org/drawingml/2006/wordprocessingDrawing" xmlns:w10="urn:schemas-microsoft-com:office:word" xmlns:w="http://schemas.openxmlformats.org/wordprocessingml/2006/main" xmlns:w14="http://schemas.microsoft.com/office/word/2010/wordml" xmlns:w15="http://schemas.microsoft.com/office/word/2012/wordml" xmlns:w16cid="http://schemas.microsoft.com/office/word/2016/wordml/cid" xmlns:w16se="http://schemas.microsoft.com/office/word/2015/wordml/symex" xmlns:wpg="http://schemas.microsoft.com/office/word/2010/wordprocessingGroup" xmlns:wpi="http://schemas.microsoft.com/office/word/2010/wordprocessingInk" xmlns:wne="http://schemas.microsoft.com/office/word/2006/wordml" xmlns:wps="http://schemas.microsoft.com/office/word/2010/wordprocessingShape" mc:Ignorable="w14 w15 w16se w16cid wp14">
   <w:p>
     <w:pPr>
@@ -7363,7 +7410,7 @@
 </file>
 
 <file path=customXml/itemProps1.xml><?xml version="1.0" encoding="utf-8"?>
-<ds:datastoreItem xmlns:ds="http://schemas.openxmlformats.org/officeDocument/2006/customXml" ds:itemID="{3AAA2C3B-8CAB-4EB0-881E-AD00F3DBD1FE}">
+<ds:datastoreItem xmlns:ds="http://schemas.openxmlformats.org/officeDocument/2006/customXml" ds:itemID="{95C4550C-66D8-45AB-AA27-88C0B11520B4}">
   <ds:schemaRefs>
     <ds:schemaRef ds:uri="http://schemas.openxmlformats.org/officeDocument/2006/bibliography"/>
   </ds:schemaRefs>

</xml_diff>